<commit_message>
Backport copyedit changes to ch15
</commit_message>
<xml_diff>
--- a/nostarch/docx/chapter15.docx
+++ b/nostarch/docx/chapter15.docx
@@ -3812,7 +3812,12 @@
       <w:r>
         <w:t xml:space="preserve">  </w:t>
       </w:r>
-      <w:del w:id="97" w:author="Eva Morrow" w:date="2025-07-02T15:43:00Z">
+      <w:ins w:id="97" w:author="Carol Nichols" w:date="2025-10-03T16:53:00Z" w16du:dateUtc="2025-10-03T20:53:00Z">
+        <w:r>
+          <w:t xml:space="preserve"> </w:t>
+        </w:r>
+      </w:ins>
+      <w:del w:id="98" w:author="Eva Morrow" w:date="2025-07-02T15:43:00Z">
         <w:r>
           <w:rPr>
             <w:rStyle w:val="CodeAnnotation"/>
@@ -3831,7 +3836,7 @@
       <w:r>
         <w:t xml:space="preserve">      </w:t>
       </w:r>
-      <w:del w:id="98" w:author="Eva Morrow" w:date="2025-07-02T15:43:00Z">
+      <w:del w:id="99" w:author="Eva Morrow" w:date="2025-07-02T15:43:00Z">
         <w:r>
           <w:rPr>
             <w:rStyle w:val="CodeAnnotation"/>
@@ -3842,7 +3847,7 @@
       <w:r>
         <w:t xml:space="preserve"> </w:t>
       </w:r>
-      <w:ins w:id="99" w:author="Eva Morrow" w:date="2025-07-02T15:43:00Z">
+      <w:ins w:id="100" w:author="Eva Morrow" w:date="2025-07-02T15:43:00Z">
         <w:r>
           <w:t xml:space="preserve"> </w:t>
         </w:r>
@@ -3906,7 +3911,7 @@
         </w:rPr>
         <w:t>T</w:t>
       </w:r>
-      <w:del w:id="100" w:author="Eva Morrow" w:date="2025-07-02T15:43:00Z">
+      <w:del w:id="101" w:author="Eva Morrow" w:date="2025-07-02T15:43:00Z">
         <w:r>
           <w:delText> </w:delText>
         </w:r>
@@ -3954,12 +3959,12 @@
         </w:rPr>
         <w:t>T</w:t>
       </w:r>
-      <w:del w:id="101" w:author="Eva Morrow" w:date="2025-07-02T15:44:00Z">
+      <w:del w:id="102" w:author="Eva Morrow" w:date="2025-07-02T15:44:00Z">
         <w:r>
           <w:delText> </w:delText>
         </w:r>
       </w:del>
-      <w:del w:id="102" w:author="Eva Morrow" w:date="2025-07-02T15:43:00Z">
+      <w:del w:id="103" w:author="Eva Morrow" w:date="2025-07-02T15:43:00Z">
         <w:r>
           <w:rPr>
             <w:rStyle w:val="CodeAnnotation"/>
@@ -3979,7 +3984,7 @@
       <w:r>
         <w:t xml:space="preserve"> instance that holds the value passed in</w:t>
       </w:r>
-      <w:del w:id="103" w:author="Eva Morrow" w:date="2025-07-02T15:44:00Z">
+      <w:del w:id="104" w:author="Eva Morrow" w:date="2025-07-02T15:44:00Z">
         <w:r>
           <w:delText> </w:delText>
         </w:r>
@@ -4028,7 +4033,7 @@
       <w:r>
         <w:t>. The code in Listing 15-9 won’t compile</w:t>
       </w:r>
-      <w:ins w:id="104" w:author="Audrey Doyle" w:date="2025-09-17T10:32:00Z" w16du:dateUtc="2025-09-17T14:32:00Z">
+      <w:ins w:id="105" w:author="Audrey Doyle" w:date="2025-09-17T10:32:00Z" w16du:dateUtc="2025-09-17T14:32:00Z">
         <w:r>
           <w:t>,</w:t>
         </w:r>
@@ -4232,11 +4237,11 @@
       <w:pPr>
         <w:pStyle w:val="HeadB"/>
       </w:pPr>
-      <w:bookmarkStart w:id="105" w:name="_Toc206169720"/>
+      <w:bookmarkStart w:id="106" w:name="_Toc206169720"/>
       <w:r>
         <w:t>Implementing the Deref Trait</w:t>
       </w:r>
-      <w:bookmarkEnd w:id="105"/>
+      <w:bookmarkEnd w:id="106"/>
     </w:p>
     <w:p>
       <w:pPr>
@@ -4244,21 +4249,6 @@
       </w:pPr>
       <w:r>
         <w:t xml:space="preserve">As discussed in </w:t>
-      </w:r>
-      <w:r>
-        <w:rPr>
-          <w:rStyle w:val="Xref"/>
-          <w:rPrChange w:id="106" w:author="Audrey Doyle" w:date="2025-09-17T10:33:00Z" w16du:dateUtc="2025-09-17T14:33:00Z">
-            <w:rPr/>
-          </w:rPrChange>
-        </w:rPr>
-        <w:t>“</w:t>
-      </w:r>
-      <w:r>
-        <w:rPr>
-          <w:rStyle w:val="Xref"/>
-        </w:rPr>
-        <w:t>Implementing a Trait on a Type</w:t>
       </w:r>
       <w:r>
         <w:rPr>
@@ -4267,6 +4257,21 @@
             <w:rPr/>
           </w:rPrChange>
         </w:rPr>
+        <w:t>“</w:t>
+      </w:r>
+      <w:r>
+        <w:rPr>
+          <w:rStyle w:val="Xref"/>
+        </w:rPr>
+        <w:t>Implementing a Trait on a Type</w:t>
+      </w:r>
+      <w:r>
+        <w:rPr>
+          <w:rStyle w:val="Xref"/>
+          <w:rPrChange w:id="108" w:author="Audrey Doyle" w:date="2025-09-17T10:33:00Z" w16du:dateUtc="2025-09-17T14:33:00Z">
+            <w:rPr/>
+          </w:rPrChange>
+        </w:rPr>
         <w:t xml:space="preserve">” on </w:t>
       </w:r>
       <w:r>
@@ -4372,7 +4377,7 @@
       <w:r>
         <w:t xml:space="preserve">  </w:t>
       </w:r>
-      <w:del w:id="108" w:author="Eva Morrow" w:date="2025-07-02T15:45:00Z">
+      <w:del w:id="109" w:author="Eva Morrow" w:date="2025-07-02T15:45:00Z">
         <w:r>
           <w:rPr>
             <w:rStyle w:val="CodeAnnotation"/>
@@ -4383,7 +4388,7 @@
       <w:r>
         <w:t xml:space="preserve"> </w:t>
       </w:r>
-      <w:ins w:id="109" w:author="Eva Morrow" w:date="2025-07-02T15:45:00Z">
+      <w:ins w:id="110" w:author="Eva Morrow" w:date="2025-07-02T15:45:00Z">
         <w:r>
           <w:t xml:space="preserve"> </w:t>
         </w:r>
@@ -4412,7 +4417,7 @@
       <w:r>
         <w:t xml:space="preserve">      </w:t>
       </w:r>
-      <w:ins w:id="110" w:author="Eva Morrow" w:date="2025-07-02T15:45:00Z">
+      <w:ins w:id="111" w:author="Eva Morrow" w:date="2025-07-02T15:45:00Z">
         <w:r>
           <w:rPr>
             <w:rStyle w:val="CodeAnnotation"/>
@@ -4420,7 +4425,7 @@
           <w:t>1</w:t>
         </w:r>
       </w:ins>
-      <w:del w:id="111" w:author="Eva Morrow" w:date="2025-07-02T15:45:00Z">
+      <w:del w:id="112" w:author="Eva Morrow" w:date="2025-07-02T15:45:00Z">
         <w:r>
           <w:rPr>
             <w:rStyle w:val="CodeAnnotation"/>
@@ -4488,7 +4493,7 @@
       <w:r>
         <w:t xml:space="preserve"> syntax</w:t>
       </w:r>
-      <w:del w:id="112" w:author="Eva Morrow" w:date="2025-07-02T15:45:00Z">
+      <w:del w:id="113" w:author="Eva Morrow" w:date="2025-07-02T15:45:00Z">
         <w:r>
           <w:delText> </w:delText>
         </w:r>
@@ -4552,7 +4557,7 @@
       <w:r>
         <w:t xml:space="preserve"> so </w:t>
       </w:r>
-      <w:ins w:id="113" w:author="Audrey Doyle" w:date="2025-09-17T10:34:00Z" w16du:dateUtc="2025-09-17T14:34:00Z">
+      <w:ins w:id="114" w:author="Audrey Doyle" w:date="2025-09-17T10:34:00Z" w16du:dateUtc="2025-09-17T14:34:00Z">
         <w:r>
           <w:t xml:space="preserve">that </w:t>
         </w:r>
@@ -4575,7 +4580,7 @@
       <w:r>
         <w:t xml:space="preserve"> operator </w:t>
       </w:r>
-      <w:ins w:id="114" w:author="Eva Morrow" w:date="2025-07-02T15:45:00Z">
+      <w:ins w:id="115" w:author="Eva Morrow" w:date="2025-07-02T15:45:00Z">
         <w:r>
           <w:rPr>
             <w:rStyle w:val="CodeAnnotation"/>
@@ -4583,7 +4588,7 @@
           <w:t>1</w:t>
         </w:r>
       </w:ins>
-      <w:del w:id="115" w:author="Eva Morrow" w:date="2025-07-02T15:45:00Z">
+      <w:del w:id="116" w:author="Eva Morrow" w:date="2025-07-02T15:45:00Z">
         <w:r>
           <w:rPr>
             <w:rStyle w:val="CodeAnnotation"/>
@@ -4597,43 +4602,43 @@
       <w:r>
         <w:rPr>
           <w:rStyle w:val="Xref"/>
-          <w:rPrChange w:id="116" w:author="Audrey Doyle" w:date="2025-09-17T10:34:00Z" w16du:dateUtc="2025-09-17T14:34:00Z">
-            <w:rPr/>
-          </w:rPrChange>
-        </w:rPr>
-        <w:t>“</w:t>
-      </w:r>
-      <w:r>
-        <w:rPr>
-          <w:rStyle w:val="Xref"/>
-        </w:rPr>
-        <w:t>Creat</w:t>
-      </w:r>
-      <w:r>
-        <w:rPr>
-          <w:rStyle w:val="Xref"/>
-        </w:rPr>
-        <w:t>ing</w:t>
-      </w:r>
-      <w:r>
-        <w:rPr>
-          <w:rStyle w:val="Xref"/>
-        </w:rPr>
-        <w:t xml:space="preserve"> Different Types</w:t>
-      </w:r>
-      <w:r>
-        <w:rPr>
-          <w:rStyle w:val="Xref"/>
-        </w:rPr>
-        <w:t xml:space="preserve"> with Tuple Structs</w:t>
-      </w:r>
-      <w:r>
-        <w:rPr>
-          <w:rStyle w:val="Xref"/>
           <w:rPrChange w:id="117" w:author="Audrey Doyle" w:date="2025-09-17T10:34:00Z" w16du:dateUtc="2025-09-17T14:34:00Z">
             <w:rPr/>
           </w:rPrChange>
         </w:rPr>
+        <w:t>“</w:t>
+      </w:r>
+      <w:r>
+        <w:rPr>
+          <w:rStyle w:val="Xref"/>
+        </w:rPr>
+        <w:t>Creat</w:t>
+      </w:r>
+      <w:r>
+        <w:rPr>
+          <w:rStyle w:val="Xref"/>
+        </w:rPr>
+        <w:t>ing</w:t>
+      </w:r>
+      <w:r>
+        <w:rPr>
+          <w:rStyle w:val="Xref"/>
+        </w:rPr>
+        <w:t xml:space="preserve"> Different Types</w:t>
+      </w:r>
+      <w:r>
+        <w:rPr>
+          <w:rStyle w:val="Xref"/>
+        </w:rPr>
+        <w:t xml:space="preserve"> with Tuple Structs</w:t>
+      </w:r>
+      <w:r>
+        <w:rPr>
+          <w:rStyle w:val="Xref"/>
+          <w:rPrChange w:id="118" w:author="Audrey Doyle" w:date="2025-09-17T10:34:00Z" w16du:dateUtc="2025-09-17T14:34:00Z">
+            <w:rPr/>
+          </w:rPrChange>
+        </w:rPr>
         <w:t xml:space="preserve">” on </w:t>
       </w:r>
       <w:r>
@@ -4752,22 +4757,32 @@
       <w:r>
         <w:t xml:space="preserve"> method to get a</w:t>
       </w:r>
-      <w:del w:id="118" w:author="Audrey Doyle" w:date="2025-09-17T13:08:00Z" w16du:dateUtc="2025-09-17T17:08:00Z">
+      <w:del w:id="119" w:author="Audrey Doyle" w:date="2025-09-17T13:08:00Z" w16du:dateUtc="2025-09-17T17:08:00Z">
         <w:r>
           <w:delText>n</w:delText>
         </w:r>
       </w:del>
-      <w:r>
-        <w:t xml:space="preserve"> </w:t>
-      </w:r>
-      <w:r>
-        <w:rPr>
-          <w:rStyle w:val="Literal"/>
-        </w:rPr>
-        <w:t>&amp;</w:t>
-      </w:r>
-      <w:r>
-        <w:t xml:space="preserve"> reference that it knows how to dereference.</w:t>
+      <w:ins w:id="120" w:author="Carol Nichols" w:date="2025-10-04T11:15:00Z" w16du:dateUtc="2025-10-04T15:15:00Z">
+        <w:r>
+          <w:t xml:space="preserve"> </w:t>
+        </w:r>
+      </w:ins>
+      <w:del w:id="121" w:author="Carol Nichols" w:date="2025-10-04T11:15:00Z" w16du:dateUtc="2025-10-04T15:15:00Z">
+        <w:r>
+          <w:delText xml:space="preserve"> </w:delText>
+        </w:r>
+        <w:r>
+          <w:rPr>
+            <w:rStyle w:val="Literal"/>
+          </w:rPr>
+          <w:delText>&amp;</w:delText>
+        </w:r>
+        <w:r>
+          <w:delText xml:space="preserve"> </w:delText>
+        </w:r>
+      </w:del>
+      <w:r>
+        <w:t>reference that it knows how to dereference.</w:t>
       </w:r>
     </w:p>
     <w:p>
@@ -4820,7 +4835,7 @@
       <w:r>
         <w:t xml:space="preserve"> method and then a plain dereference so </w:t>
       </w:r>
-      <w:ins w:id="119" w:author="Audrey Doyle" w:date="2025-09-17T10:35:00Z" w16du:dateUtc="2025-09-17T14:35:00Z">
+      <w:ins w:id="122" w:author="Audrey Doyle" w:date="2025-09-17T10:35:00Z" w16du:dateUtc="2025-09-17T14:35:00Z">
         <w:r>
           <w:t xml:space="preserve">that </w:t>
         </w:r>
@@ -4993,12 +5008,20 @@
       <w:r>
         <w:fldChar w:fldCharType="end"/>
       </w:r>
-      <w:bookmarkStart w:id="120" w:name="_Toc206169721"/>
+      <w:bookmarkStart w:id="123" w:name="_Toc206169721"/>
       <w:r>
         <w:t>Using</w:t>
       </w:r>
       <w:r>
-        <w:t xml:space="preserve"> Deref Coercions </w:t>
+        <w:t xml:space="preserve"> Deref Coercion</w:t>
+      </w:r>
+      <w:del w:id="124" w:author="Carol Nichols" w:date="2025-10-04T17:09:00Z" w16du:dateUtc="2025-10-04T21:09:00Z">
+        <w:r>
+          <w:delText>s</w:delText>
+        </w:r>
+      </w:del>
+      <w:r>
+        <w:t xml:space="preserve"> </w:t>
       </w:r>
       <w:r>
         <w:t>in</w:t>
@@ -5006,13 +5029,13 @@
       <w:r>
         <w:t xml:space="preserve"> Functions and Methods</w:t>
       </w:r>
-      <w:bookmarkEnd w:id="120"/>
+      <w:bookmarkEnd w:id="123"/>
     </w:p>
     <w:p>
       <w:pPr>
         <w:pStyle w:val="Body"/>
       </w:pPr>
-      <w:bookmarkStart w:id="121" w:name="_Hlk208997787"/>
+      <w:bookmarkStart w:id="125" w:name="_Hlk208997787"/>
       <w:r>
         <w:rPr>
           <w:rStyle w:val="Italic"/>
@@ -5022,7 +5045,7 @@
       <w:r>
         <w:t xml:space="preserve"> </w:t>
       </w:r>
-      <w:bookmarkEnd w:id="121"/>
+      <w:bookmarkEnd w:id="125"/>
       <w:r>
         <w:t xml:space="preserve">converts a reference to a type that implements the </w:t>
       </w:r>
@@ -5084,7 +5107,7 @@
       <w:r>
         <w:t xml:space="preserve">. Deref coercion is a convenience Rust performs on arguments to functions and methods, and </w:t>
       </w:r>
-      <w:ins w:id="122" w:author="Audrey Doyle" w:date="2025-09-17T10:36:00Z" w16du:dateUtc="2025-09-17T14:36:00Z">
+      <w:ins w:id="126" w:author="Audrey Doyle" w:date="2025-09-17T10:36:00Z" w16du:dateUtc="2025-09-17T14:36:00Z">
         <w:r>
           <w:t xml:space="preserve">it </w:t>
         </w:r>
@@ -5598,7 +5621,7 @@
       <w:r>
         <w:t>. Then</w:t>
       </w:r>
-      <w:ins w:id="123" w:author="Audrey Doyle" w:date="2025-09-17T10:38:00Z" w16du:dateUtc="2025-09-17T14:38:00Z">
+      <w:ins w:id="127" w:author="Audrey Doyle" w:date="2025-09-17T10:38:00Z" w16du:dateUtc="2025-09-17T14:38:00Z">
         <w:r>
           <w:t>,</w:t>
         </w:r>
@@ -5691,7 +5714,7 @@
       <w:r>
         <w:fldChar w:fldCharType="end"/>
       </w:r>
-      <w:bookmarkStart w:id="124" w:name="_Toc206169722"/>
+      <w:bookmarkStart w:id="128" w:name="_Toc206169722"/>
       <w:r>
         <w:t>Handling</w:t>
       </w:r>
@@ -5701,7 +5724,7 @@
       <w:r>
         <w:t>le References</w:t>
       </w:r>
-      <w:bookmarkEnd w:id="124"/>
+      <w:bookmarkEnd w:id="128"/>
     </w:p>
     <w:p>
       <w:pPr>
@@ -5921,12 +5944,12 @@
       <w:r>
         <w:t xml:space="preserve"> possible: </w:t>
       </w:r>
-      <w:del w:id="125" w:author="Audrey Doyle" w:date="2025-09-17T10:40:00Z" w16du:dateUtc="2025-09-17T14:40:00Z">
+      <w:del w:id="129" w:author="Audrey Doyle" w:date="2025-09-17T10:40:00Z" w16du:dateUtc="2025-09-17T14:40:00Z">
         <w:r>
           <w:delText xml:space="preserve">immutable </w:delText>
         </w:r>
       </w:del>
-      <w:ins w:id="126" w:author="Audrey Doyle" w:date="2025-09-17T10:40:00Z" w16du:dateUtc="2025-09-17T14:40:00Z">
+      <w:ins w:id="130" w:author="Audrey Doyle" w:date="2025-09-17T10:40:00Z" w16du:dateUtc="2025-09-17T14:40:00Z">
         <w:r>
           <w:t xml:space="preserve">Immutable </w:t>
         </w:r>
@@ -5948,11 +5971,11 @@
       <w:r>
         <w:fldChar w:fldCharType="end"/>
       </w:r>
-      <w:bookmarkStart w:id="127" w:name="_Toc206169723"/>
+      <w:bookmarkStart w:id="131" w:name="_Toc206169723"/>
       <w:r>
         <w:t>Running Code on Cleanup with the Drop Trait</w:t>
       </w:r>
-      <w:bookmarkEnd w:id="127"/>
+      <w:bookmarkEnd w:id="131"/>
     </w:p>
     <w:p>
       <w:pPr>
@@ -6014,7 +6037,7 @@
       <w:r>
         <w:t xml:space="preserve"> is dropped</w:t>
       </w:r>
-      <w:ins w:id="128" w:author="Audrey Doyle" w:date="2025-09-17T10:40:00Z" w16du:dateUtc="2025-09-17T14:40:00Z">
+      <w:ins w:id="132" w:author="Audrey Doyle" w:date="2025-09-17T10:40:00Z" w16du:dateUtc="2025-09-17T14:40:00Z">
         <w:r>
           <w:t>,</w:t>
         </w:r>
@@ -6030,12 +6053,12 @@
       <w:r>
         <w:t>In some languages, for some types, the programmer must call code to free memory or resources every time they finish using an instance of those types. Examples include file handles, sockets, and locks. If the</w:t>
       </w:r>
-      <w:ins w:id="129" w:author="Audrey Doyle" w:date="2025-09-17T10:41:00Z" w16du:dateUtc="2025-09-17T14:41:00Z">
+      <w:ins w:id="133" w:author="Audrey Doyle" w:date="2025-09-17T10:41:00Z" w16du:dateUtc="2025-09-17T14:41:00Z">
         <w:r>
           <w:t xml:space="preserve"> programmer</w:t>
         </w:r>
       </w:ins>
-      <w:del w:id="130" w:author="Audrey Doyle" w:date="2025-09-17T10:41:00Z" w16du:dateUtc="2025-09-17T14:41:00Z">
+      <w:del w:id="134" w:author="Audrey Doyle" w:date="2025-09-17T10:41:00Z" w16du:dateUtc="2025-09-17T14:41:00Z">
         <w:r>
           <w:delText>y</w:delText>
         </w:r>
@@ -6043,7 +6066,7 @@
       <w:r>
         <w:t xml:space="preserve"> forget</w:t>
       </w:r>
-      <w:ins w:id="131" w:author="Audrey Doyle" w:date="2025-09-17T10:41:00Z" w16du:dateUtc="2025-09-17T14:41:00Z">
+      <w:ins w:id="135" w:author="Audrey Doyle" w:date="2025-09-17T10:41:00Z" w16du:dateUtc="2025-09-17T14:41:00Z">
         <w:r>
           <w:t>s</w:t>
         </w:r>
@@ -6374,25 +6397,9 @@
         <w:t>5</w:t>
       </w:r>
       <w:r>
-        <w:t xml:space="preserve"> </w:t>
-      </w:r>
-      <w:proofErr w:type="spellStart"/>
-      <w:r>
-        <w:t>println</w:t>
-      </w:r>
-      <w:proofErr w:type="spellEnd"/>
-      <w:r>
-        <w:t>!("</w:t>
-      </w:r>
-      <w:proofErr w:type="spellStart"/>
-      <w:r>
-        <w:t>CustomSmartPointers</w:t>
-      </w:r>
-      <w:proofErr w:type="spellEnd"/>
-      <w:r>
-        <w:t xml:space="preserve"> created</w:t>
-      </w:r>
-      <w:del w:id="132" w:author="Carol Nichols" w:date="2025-10-03T16:39:00Z" w16du:dateUtc="2025-10-03T20:39:00Z">
+        <w:t xml:space="preserve"> println!("CustomSmartPointers created</w:t>
+      </w:r>
+      <w:del w:id="136" w:author="Carol Nichols" w:date="2025-10-03T16:39:00Z" w16du:dateUtc="2025-10-03T20:39:00Z">
         <w:r>
           <w:delText>.</w:delText>
         </w:r>
@@ -6574,29 +6581,21 @@
       <w:r>
         <w:t xml:space="preserve"> and then print </w:t>
       </w:r>
-      <w:proofErr w:type="spellStart"/>
-      <w:r>
-        <w:rPr>
-          <w:rStyle w:val="Literal"/>
-        </w:rPr>
-        <w:t>CustomSmartPointers</w:t>
-      </w:r>
-      <w:proofErr w:type="spellEnd"/>
-      <w:r>
-        <w:rPr>
-          <w:rStyle w:val="Literal"/>
-        </w:rPr>
-        <w:t xml:space="preserve"> </w:t>
-      </w:r>
-      <w:commentRangeStart w:id="133"/>
-      <w:commentRangeStart w:id="134"/>
+      <w:r>
+        <w:rPr>
+          <w:rStyle w:val="Literal"/>
+        </w:rPr>
+        <w:t xml:space="preserve">CustomSmartPointers </w:t>
+      </w:r>
+      <w:commentRangeStart w:id="137"/>
+      <w:commentRangeStart w:id="138"/>
       <w:r>
         <w:rPr>
           <w:rStyle w:val="Literal"/>
         </w:rPr>
         <w:t>created</w:t>
       </w:r>
-      <w:commentRangeEnd w:id="133"/>
+      <w:commentRangeEnd w:id="137"/>
       <w:r>
         <w:rPr>
           <w:rStyle w:val="CommentReference"/>
@@ -6604,9 +6603,9 @@
           <w:color w:val="auto"/>
           <w:lang w:val="en-CA"/>
         </w:rPr>
-        <w:commentReference w:id="133"/>
-      </w:r>
-      <w:commentRangeEnd w:id="134"/>
+        <w:commentReference w:id="137"/>
+      </w:r>
+      <w:commentRangeEnd w:id="138"/>
       <w:r>
         <w:rPr>
           <w:rStyle w:val="CommentReference"/>
@@ -6614,7 +6613,7 @@
           <w:color w:val="auto"/>
           <w:lang w:val="en-CA"/>
         </w:rPr>
-        <w:commentReference w:id="134"/>
+        <w:commentReference w:id="138"/>
       </w:r>
       <w:r>
         <w:t> </w:t>
@@ -6695,15 +6694,10 @@
       <w:pPr>
         <w:pStyle w:val="Code"/>
       </w:pPr>
-      <w:proofErr w:type="spellStart"/>
-      <w:r>
-        <w:t>CustomSmartPointers</w:t>
-      </w:r>
-      <w:proofErr w:type="spellEnd"/>
-      <w:r>
-        <w:t xml:space="preserve"> created</w:t>
-      </w:r>
-      <w:del w:id="135" w:author="Carol Nichols" w:date="2025-10-03T16:40:00Z" w16du:dateUtc="2025-10-03T20:40:00Z">
+      <w:r>
+        <w:t>CustomSmartPointers created</w:t>
+      </w:r>
+      <w:del w:id="139" w:author="Carol Nichols" w:date="2025-10-03T16:40:00Z" w16du:dateUtc="2025-10-03T20:40:00Z">
         <w:r>
           <w:delText>.</w:delText>
         </w:r>
@@ -6804,12 +6798,12 @@
       <w:r>
         <w:t xml:space="preserve"> trait is that it’s taken care of automatically. Occasionally, however, you might want to clean up a value early. One example is when using smart pointers that manage locks: </w:t>
       </w:r>
-      <w:del w:id="136" w:author="Audrey Doyle" w:date="2025-09-17T10:43:00Z" w16du:dateUtc="2025-09-17T14:43:00Z">
+      <w:del w:id="140" w:author="Audrey Doyle" w:date="2025-09-17T10:43:00Z" w16du:dateUtc="2025-09-17T14:43:00Z">
         <w:r>
           <w:delText xml:space="preserve">you </w:delText>
         </w:r>
       </w:del>
-      <w:ins w:id="137" w:author="Audrey Doyle" w:date="2025-09-17T10:43:00Z" w16du:dateUtc="2025-09-17T14:43:00Z">
+      <w:ins w:id="141" w:author="Audrey Doyle" w:date="2025-09-17T10:43:00Z" w16du:dateUtc="2025-09-17T14:43:00Z">
         <w:r>
           <w:t xml:space="preserve">You </w:t>
         </w:r>
@@ -6870,12 +6864,12 @@
       <w:pPr>
         <w:pStyle w:val="Body"/>
       </w:pPr>
-      <w:del w:id="138" w:author="Audrey Doyle" w:date="2025-09-17T10:52:00Z" w16du:dateUtc="2025-09-17T14:52:00Z">
+      <w:del w:id="142" w:author="Audrey Doyle" w:date="2025-09-17T10:52:00Z" w16du:dateUtc="2025-09-17T14:52:00Z">
         <w:r>
           <w:delText>If we try</w:delText>
         </w:r>
       </w:del>
-      <w:ins w:id="139" w:author="Audrey Doyle" w:date="2025-09-17T10:52:00Z" w16du:dateUtc="2025-09-17T14:52:00Z">
+      <w:ins w:id="143" w:author="Audrey Doyle" w:date="2025-09-17T10:52:00Z" w16du:dateUtc="2025-09-17T14:52:00Z">
         <w:r>
           <w:t>Trying</w:t>
         </w:r>
@@ -6910,7 +6904,7 @@
       <w:r>
         <w:t xml:space="preserve"> function from Listing 15-14</w:t>
       </w:r>
-      <w:ins w:id="140" w:author="Audrey Doyle" w:date="2025-09-17T10:53:00Z" w16du:dateUtc="2025-09-17T14:53:00Z">
+      <w:ins w:id="144" w:author="Audrey Doyle" w:date="2025-09-17T10:53:00Z" w16du:dateUtc="2025-09-17T14:53:00Z">
         <w:r>
           <w:t xml:space="preserve"> won’t work</w:t>
         </w:r>
@@ -6918,12 +6912,12 @@
       <w:r>
         <w:t>, as shown in Listing 15-15</w:t>
       </w:r>
-      <w:del w:id="141" w:author="Audrey Doyle" w:date="2025-09-17T10:53:00Z" w16du:dateUtc="2025-09-17T14:53:00Z">
+      <w:del w:id="145" w:author="Audrey Doyle" w:date="2025-09-17T10:53:00Z" w16du:dateUtc="2025-09-17T14:53:00Z">
         <w:r>
           <w:delText xml:space="preserve">, </w:delText>
         </w:r>
       </w:del>
-      <w:del w:id="142" w:author="Audrey Doyle" w:date="2025-09-17T10:51:00Z" w16du:dateUtc="2025-09-17T14:51:00Z">
+      <w:del w:id="146" w:author="Audrey Doyle" w:date="2025-09-17T10:51:00Z" w16du:dateUtc="2025-09-17T14:51:00Z">
         <w:r>
           <w:delText>we’ll get a compiler error</w:delText>
         </w:r>
@@ -6992,37 +6986,9 @@
         <w:rPr>
           <w:rStyle w:val="LiteralGray"/>
         </w:rPr>
-        <w:t xml:space="preserve">    </w:t>
-      </w:r>
-      <w:proofErr w:type="spellStart"/>
-      <w:r>
-        <w:rPr>
-          <w:rStyle w:val="LiteralGray"/>
-        </w:rPr>
-        <w:t>println</w:t>
-      </w:r>
-      <w:proofErr w:type="spellEnd"/>
-      <w:r>
-        <w:rPr>
-          <w:rStyle w:val="LiteralGray"/>
-        </w:rPr>
-        <w:t>!("</w:t>
-      </w:r>
-      <w:proofErr w:type="spellStart"/>
-      <w:r>
-        <w:rPr>
-          <w:rStyle w:val="LiteralGray"/>
-        </w:rPr>
-        <w:t>CustomSmartPointer</w:t>
-      </w:r>
-      <w:proofErr w:type="spellEnd"/>
-      <w:r>
-        <w:rPr>
-          <w:rStyle w:val="LiteralGray"/>
-        </w:rPr>
-        <w:t xml:space="preserve"> created</w:t>
-      </w:r>
-      <w:del w:id="143" w:author="Carol Nichols" w:date="2025-10-03T16:40:00Z" w16du:dateUtc="2025-10-03T20:40:00Z">
+        <w:t xml:space="preserve">    println!("CustomSmartPointer created</w:t>
+      </w:r>
+      <w:del w:id="147" w:author="Carol Nichols" w:date="2025-10-03T16:40:00Z" w16du:dateUtc="2025-10-03T20:40:00Z">
         <w:r>
           <w:rPr>
             <w:rStyle w:val="LiteralGray"/>
@@ -7066,7 +7032,7 @@
         </w:rPr>
         <w:t xml:space="preserve">        "CustomSmartPointer dropped before the end of main</w:t>
       </w:r>
-      <w:del w:id="144" w:author="Carol Nichols" w:date="2025-10-03T16:41:00Z" w16du:dateUtc="2025-10-03T20:41:00Z">
+      <w:del w:id="148" w:author="Carol Nichols" w:date="2025-10-03T16:41:00Z" w16du:dateUtc="2025-10-03T20:41:00Z">
         <w:r>
           <w:rPr>
             <w:rStyle w:val="LiteralGray"/>
@@ -7279,7 +7245,7 @@
       <w:r>
         <w:t xml:space="preserve">A </w:t>
       </w:r>
-      <w:bookmarkStart w:id="145" w:name="_Hlk208998373"/>
+      <w:bookmarkStart w:id="149" w:name="_Hlk208998373"/>
       <w:r>
         <w:rPr>
           <w:rStyle w:val="Italic"/>
@@ -7289,7 +7255,7 @@
       <w:r>
         <w:t xml:space="preserve"> </w:t>
       </w:r>
-      <w:bookmarkEnd w:id="145"/>
+      <w:bookmarkEnd w:id="149"/>
       <w:r>
         <w:t xml:space="preserve">is analogous to a </w:t>
       </w:r>
@@ -7337,7 +7303,7 @@
       <w:r>
         <w:t xml:space="preserve"> explicitly</w:t>
       </w:r>
-      <w:ins w:id="146" w:author="Audrey Doyle" w:date="2025-09-17T10:46:00Z" w16du:dateUtc="2025-09-17T14:46:00Z">
+      <w:ins w:id="150" w:author="Audrey Doyle" w:date="2025-09-17T10:46:00Z" w16du:dateUtc="2025-09-17T14:46:00Z">
         <w:r>
           <w:t>,</w:t>
         </w:r>
@@ -7365,7 +7331,7 @@
       </w:r>
       <w:r>
         <w:rPr>
-          <w:rPrChange w:id="147" w:author="Audrey Doyle" w:date="2025-09-17T10:46:00Z" w16du:dateUtc="2025-09-17T14:46:00Z">
+          <w:rPrChange w:id="151" w:author="Audrey Doyle" w:date="2025-09-17T10:46:00Z" w16du:dateUtc="2025-09-17T14:46:00Z">
             <w:rPr>
               <w:rStyle w:val="Italic"/>
             </w:rPr>
@@ -7528,37 +7494,9 @@
         <w:rPr>
           <w:rStyle w:val="LiteralGray"/>
         </w:rPr>
-        <w:t xml:space="preserve">    </w:t>
-      </w:r>
-      <w:proofErr w:type="spellStart"/>
-      <w:r>
-        <w:rPr>
-          <w:rStyle w:val="LiteralGray"/>
-        </w:rPr>
-        <w:t>println</w:t>
-      </w:r>
-      <w:proofErr w:type="spellEnd"/>
-      <w:r>
-        <w:rPr>
-          <w:rStyle w:val="LiteralGray"/>
-        </w:rPr>
-        <w:t>!("</w:t>
-      </w:r>
-      <w:proofErr w:type="spellStart"/>
-      <w:r>
-        <w:rPr>
-          <w:rStyle w:val="LiteralGray"/>
-        </w:rPr>
-        <w:t>CustomSmartPointer</w:t>
-      </w:r>
-      <w:proofErr w:type="spellEnd"/>
-      <w:r>
-        <w:rPr>
-          <w:rStyle w:val="LiteralGray"/>
-        </w:rPr>
-        <w:t xml:space="preserve"> created</w:t>
-      </w:r>
-      <w:del w:id="148" w:author="Carol Nichols" w:date="2025-10-03T16:40:00Z" w16du:dateUtc="2025-10-03T20:40:00Z">
+        <w:t xml:space="preserve">    println!("CustomSmartPointer created</w:t>
+      </w:r>
+      <w:del w:id="152" w:author="Carol Nichols" w:date="2025-10-03T16:40:00Z" w16du:dateUtc="2025-10-03T20:40:00Z">
         <w:r>
           <w:rPr>
             <w:rStyle w:val="LiteralGray"/>
@@ -7608,7 +7546,7 @@
         </w:rPr>
         <w:t xml:space="preserve">        "CustomSmartPointer dropped before the end of main</w:t>
       </w:r>
-      <w:del w:id="149" w:author="Carol Nichols" w:date="2025-10-03T16:41:00Z" w16du:dateUtc="2025-10-03T20:41:00Z">
+      <w:del w:id="153" w:author="Carol Nichols" w:date="2025-10-03T16:41:00Z" w16du:dateUtc="2025-10-03T20:41:00Z">
         <w:r>
           <w:rPr>
             <w:rStyle w:val="LiteralGray"/>
@@ -7674,15 +7612,10 @@
       <w:pPr>
         <w:pStyle w:val="Code"/>
       </w:pPr>
-      <w:proofErr w:type="spellStart"/>
-      <w:r>
-        <w:t>CustomSmartPointer</w:t>
-      </w:r>
-      <w:proofErr w:type="spellEnd"/>
-      <w:r>
-        <w:t xml:space="preserve"> created</w:t>
-      </w:r>
-      <w:del w:id="150" w:author="Carol Nichols" w:date="2025-10-03T16:41:00Z" w16du:dateUtc="2025-10-03T20:41:00Z">
+      <w:r>
+        <w:t>CustomSmartPointer created</w:t>
+      </w:r>
+      <w:del w:id="154" w:author="Carol Nichols" w:date="2025-10-03T16:41:00Z" w16du:dateUtc="2025-10-03T20:41:00Z">
         <w:r>
           <w:delText>.</w:delText>
         </w:r>
@@ -7703,7 +7636,7 @@
       <w:r>
         <w:t>CustomSmartPointer dropped before the end of main</w:t>
       </w:r>
-      <w:del w:id="151" w:author="Carol Nichols" w:date="2025-10-03T16:41:00Z" w16du:dateUtc="2025-10-03T20:41:00Z">
+      <w:del w:id="155" w:author="Carol Nichols" w:date="2025-10-03T16:41:00Z" w16du:dateUtc="2025-10-03T20:41:00Z">
         <w:r>
           <w:delText>.</w:delText>
         </w:r>
@@ -7731,7 +7664,7 @@
         </w:rPr>
         <w:t>CustomSmartPointer created</w:t>
       </w:r>
-      <w:del w:id="152" w:author="Carol Nichols" w:date="2025-10-03T16:41:00Z" w16du:dateUtc="2025-10-03T20:41:00Z">
+      <w:del w:id="156" w:author="Carol Nichols" w:date="2025-10-03T16:41:00Z" w16du:dateUtc="2025-10-03T20:41:00Z">
         <w:r>
           <w:rPr>
             <w:rStyle w:val="Literal"/>
@@ -7748,7 +7681,7 @@
         </w:rPr>
         <w:t>CustomSmartPointer dropped before the end of main</w:t>
       </w:r>
-      <w:del w:id="153" w:author="Carol Nichols" w:date="2025-10-03T16:41:00Z" w16du:dateUtc="2025-10-03T20:41:00Z">
+      <w:del w:id="157" w:author="Carol Nichols" w:date="2025-10-03T16:41:00Z" w16du:dateUtc="2025-10-03T20:41:00Z">
         <w:r>
           <w:rPr>
             <w:rStyle w:val="Literal"/>
@@ -7794,12 +7727,12 @@
       <w:r>
         <w:t xml:space="preserve"> trait implementation in many ways to make cleanup convenient and safe: </w:t>
       </w:r>
-      <w:del w:id="154" w:author="Audrey Doyle" w:date="2025-09-17T10:47:00Z" w16du:dateUtc="2025-09-17T14:47:00Z">
+      <w:del w:id="158" w:author="Audrey Doyle" w:date="2025-09-17T10:47:00Z" w16du:dateUtc="2025-09-17T14:47:00Z">
         <w:r>
           <w:delText xml:space="preserve">for </w:delText>
         </w:r>
       </w:del>
-      <w:ins w:id="155" w:author="Audrey Doyle" w:date="2025-09-17T10:47:00Z" w16du:dateUtc="2025-09-17T14:47:00Z">
+      <w:ins w:id="159" w:author="Audrey Doyle" w:date="2025-09-17T10:47:00Z" w16du:dateUtc="2025-09-17T14:47:00Z">
         <w:r>
           <w:t xml:space="preserve">For </w:t>
         </w:r>
@@ -7820,7 +7753,7 @@
       <w:r>
         <w:t xml:space="preserve"> trait and Rust’s ownership system, you don’t have to remember to clean up</w:t>
       </w:r>
-      <w:ins w:id="156" w:author="Audrey Doyle" w:date="2025-09-17T10:47:00Z" w16du:dateUtc="2025-09-17T14:47:00Z">
+      <w:ins w:id="160" w:author="Audrey Doyle" w:date="2025-09-17T10:47:00Z" w16du:dateUtc="2025-09-17T14:47:00Z">
         <w:r>
           <w:t>,</w:t>
         </w:r>
@@ -7836,12 +7769,12 @@
       <w:r>
         <w:t xml:space="preserve">You also don’t have to worry about problems resulting from accidentally cleaning up values still in use: </w:t>
       </w:r>
-      <w:del w:id="157" w:author="Audrey Doyle" w:date="2025-09-17T10:48:00Z" w16du:dateUtc="2025-09-17T14:48:00Z">
+      <w:del w:id="161" w:author="Audrey Doyle" w:date="2025-09-17T10:48:00Z" w16du:dateUtc="2025-09-17T14:48:00Z">
         <w:r>
           <w:delText xml:space="preserve">the </w:delText>
         </w:r>
       </w:del>
-      <w:ins w:id="158" w:author="Audrey Doyle" w:date="2025-09-17T10:48:00Z" w16du:dateUtc="2025-09-17T14:48:00Z">
+      <w:ins w:id="162" w:author="Audrey Doyle" w:date="2025-09-17T10:48:00Z" w16du:dateUtc="2025-09-17T14:48:00Z">
         <w:r>
           <w:t xml:space="preserve">The </w:t>
         </w:r>
@@ -7898,16 +7831,16 @@
       <w:r>
         <w:fldChar w:fldCharType="end"/>
       </w:r>
-      <w:bookmarkStart w:id="159" w:name="_Toc206169724"/>
+      <w:bookmarkStart w:id="163" w:name="_Toc206169724"/>
       <w:r>
         <w:t xml:space="preserve">Rc&lt;T&gt;, the </w:t>
       </w:r>
-      <w:del w:id="160" w:author="Audrey Doyle" w:date="2025-09-17T10:48:00Z" w16du:dateUtc="2025-09-17T14:48:00Z">
+      <w:del w:id="164" w:author="Audrey Doyle" w:date="2025-09-17T10:48:00Z" w16du:dateUtc="2025-09-17T14:48:00Z">
         <w:r>
           <w:delText xml:space="preserve">Reference </w:delText>
         </w:r>
       </w:del>
-      <w:ins w:id="161" w:author="Audrey Doyle" w:date="2025-09-17T10:48:00Z" w16du:dateUtc="2025-09-17T14:48:00Z">
+      <w:ins w:id="165" w:author="Audrey Doyle" w:date="2025-09-17T10:48:00Z" w16du:dateUtc="2025-09-17T14:48:00Z">
         <w:r>
           <w:t>Reference-</w:t>
         </w:r>
@@ -7915,7 +7848,7 @@
       <w:r>
         <w:t>Counted Smart Pointer</w:t>
       </w:r>
-      <w:bookmarkEnd w:id="159"/>
+      <w:bookmarkEnd w:id="163"/>
     </w:p>
     <w:p>
       <w:pPr>
@@ -7924,12 +7857,12 @@
       <w:r>
         <w:t xml:space="preserve">In the majority of cases, ownership is clear: </w:t>
       </w:r>
-      <w:del w:id="162" w:author="Audrey Doyle" w:date="2025-09-17T10:48:00Z" w16du:dateUtc="2025-09-17T14:48:00Z">
+      <w:del w:id="166" w:author="Audrey Doyle" w:date="2025-09-17T10:48:00Z" w16du:dateUtc="2025-09-17T14:48:00Z">
         <w:r>
           <w:delText xml:space="preserve">you </w:delText>
         </w:r>
       </w:del>
-      <w:ins w:id="163" w:author="Audrey Doyle" w:date="2025-09-17T10:48:00Z" w16du:dateUtc="2025-09-17T14:48:00Z">
+      <w:ins w:id="167" w:author="Audrey Doyle" w:date="2025-09-17T10:48:00Z" w16du:dateUtc="2025-09-17T14:48:00Z">
         <w:r>
           <w:t xml:space="preserve">You </w:t>
         </w:r>
@@ -8037,12 +7970,12 @@
       <w:pPr>
         <w:pStyle w:val="HeadB"/>
       </w:pPr>
-      <w:bookmarkStart w:id="164" w:name="_Toc206169725"/>
+      <w:bookmarkStart w:id="168" w:name="_Toc206169725"/>
       <w:r>
         <w:lastRenderedPageBreak/>
         <w:t>Sharing Data</w:t>
       </w:r>
-      <w:bookmarkEnd w:id="164"/>
+      <w:bookmarkEnd w:id="168"/>
     </w:p>
     <w:p>
       <w:pPr>
@@ -8088,7 +8021,7 @@
         </w:rPr>
         <w:t>A linked list with the label 'a' pointing to three elements</w:t>
       </w:r>
-      <w:ins w:id="165" w:author="Audrey Doyle" w:date="2025-09-17T10:49:00Z" w16du:dateUtc="2025-09-17T14:49:00Z">
+      <w:ins w:id="169" w:author="Audrey Doyle" w:date="2025-09-17T10:49:00Z" w16du:dateUtc="2025-09-17T14:49:00Z">
         <w:r>
           <w:rPr>
             <w:rStyle w:val="AltText"/>
@@ -8096,7 +8029,7 @@
           <w:t>. T</w:t>
         </w:r>
       </w:ins>
-      <w:del w:id="166" w:author="Audrey Doyle" w:date="2025-09-17T10:49:00Z" w16du:dateUtc="2025-09-17T14:49:00Z">
+      <w:del w:id="170" w:author="Audrey Doyle" w:date="2025-09-17T10:49:00Z" w16du:dateUtc="2025-09-17T14:49:00Z">
         <w:r>
           <w:rPr>
             <w:rStyle w:val="AltText"/>
@@ -8110,7 +8043,7 @@
         </w:rPr>
         <w:t>he first element contains the integer 5 and points to the second element. The second element contains the integer 10 and points to the third element. The third element contains the value 'Nil' that signifies the end of the list; it does not point anywhere. A linked list with the label 'b' points to an element that contains the integer 3 and points to the first element of list 'a'. A linked list with the label 'c' points to an element that contains the integer 4 and also points to the first element of list 'a'</w:t>
       </w:r>
-      <w:del w:id="167" w:author="Audrey Doyle" w:date="2025-09-17T10:50:00Z" w16du:dateUtc="2025-09-17T14:50:00Z">
+      <w:del w:id="171" w:author="Audrey Doyle" w:date="2025-09-17T10:50:00Z" w16du:dateUtc="2025-09-17T14:50:00Z">
         <w:r>
           <w:rPr>
             <w:rStyle w:val="AltText"/>
@@ -8124,7 +8057,7 @@
         </w:rPr>
         <w:t xml:space="preserve"> so that the tail</w:t>
       </w:r>
-      <w:ins w:id="168" w:author="Audrey Doyle" w:date="2025-09-17T10:50:00Z" w16du:dateUtc="2025-09-17T14:50:00Z">
+      <w:ins w:id="172" w:author="Audrey Doyle" w:date="2025-09-17T10:50:00Z" w16du:dateUtc="2025-09-17T14:50:00Z">
         <w:r>
           <w:rPr>
             <w:rStyle w:val="AltText"/>
@@ -8138,7 +8071,7 @@
         </w:rPr>
         <w:t xml:space="preserve"> of lists 'b' and 'c' are both list 'a'</w:t>
       </w:r>
-      <w:ins w:id="169" w:author="Audrey Doyle" w:date="2025-09-17T10:50:00Z" w16du:dateUtc="2025-09-17T14:50:00Z">
+      <w:ins w:id="173" w:author="Audrey Doyle" w:date="2025-09-17T10:50:00Z" w16du:dateUtc="2025-09-17T14:50:00Z">
         <w:r>
           <w:rPr>
             <w:rStyle w:val="AltText"/>
@@ -8267,7 +8200,7 @@
       <w:r>
         <w:t>. Then</w:t>
       </w:r>
-      <w:ins w:id="170" w:author="Audrey Doyle" w:date="2025-09-17T10:50:00Z" w16du:dateUtc="2025-09-17T14:50:00Z">
+      <w:ins w:id="174" w:author="Audrey Doyle" w:date="2025-09-17T10:50:00Z" w16du:dateUtc="2025-09-17T14:50:00Z">
         <w:r>
           <w:t>,</w:t>
         </w:r>
@@ -8311,7 +8244,7 @@
       <w:r>
         <w:t>. Both</w:t>
       </w:r>
-      <w:ins w:id="171" w:author="Audrey Doyle" w:date="2025-09-17T10:50:00Z" w16du:dateUtc="2025-09-17T14:50:00Z">
+      <w:ins w:id="175" w:author="Audrey Doyle" w:date="2025-09-17T10:50:00Z" w16du:dateUtc="2025-09-17T14:50:00Z">
         <w:r>
           <w:t xml:space="preserve"> the</w:t>
         </w:r>
@@ -9356,7 +9289,7 @@
         <w:pStyle w:val="HeadB"/>
         <w:spacing w:before="160"/>
       </w:pPr>
-      <w:bookmarkStart w:id="172" w:name="_Toc206169726"/>
+      <w:bookmarkStart w:id="176" w:name="_Toc206169726"/>
       <w:r>
         <w:t xml:space="preserve">Cloning </w:t>
       </w:r>
@@ -9366,7 +9299,7 @@
       <w:r>
         <w:t>Increase the Reference Count</w:t>
       </w:r>
-      <w:bookmarkEnd w:id="172"/>
+      <w:bookmarkEnd w:id="176"/>
     </w:p>
     <w:p>
       <w:pPr>
@@ -9375,7 +9308,7 @@
       <w:r>
         <w:t xml:space="preserve">Let’s change our working example in Listing 15-18 so </w:t>
       </w:r>
-      <w:ins w:id="173" w:author="Audrey Doyle" w:date="2025-09-17T10:55:00Z" w16du:dateUtc="2025-09-17T14:55:00Z">
+      <w:ins w:id="177" w:author="Audrey Doyle" w:date="2025-09-17T10:55:00Z" w16du:dateUtc="2025-09-17T14:55:00Z">
         <w:r>
           <w:t xml:space="preserve">that </w:t>
         </w:r>
@@ -9418,7 +9351,7 @@
       <w:r>
         <w:t xml:space="preserve"> so </w:t>
       </w:r>
-      <w:ins w:id="174" w:author="Audrey Doyle" w:date="2025-09-17T10:55:00Z" w16du:dateUtc="2025-09-17T14:55:00Z">
+      <w:ins w:id="178" w:author="Audrey Doyle" w:date="2025-09-17T10:55:00Z" w16du:dateUtc="2025-09-17T14:55:00Z">
         <w:r>
           <w:t xml:space="preserve">that </w:t>
         </w:r>
@@ -9435,7 +9368,7 @@
       <w:r>
         <w:t>; then</w:t>
       </w:r>
-      <w:ins w:id="175" w:author="Audrey Doyle" w:date="2025-09-17T10:55:00Z" w16du:dateUtc="2025-09-17T14:55:00Z">
+      <w:ins w:id="179" w:author="Audrey Doyle" w:date="2025-09-17T10:55:00Z" w16du:dateUtc="2025-09-17T14:55:00Z">
         <w:r>
           <w:t>,</w:t>
         </w:r>
@@ -9507,7 +9440,15 @@
         <w:pStyle w:val="Code"/>
       </w:pPr>
       <w:r>
-        <w:t xml:space="preserve">    println!( "count after creating a = {}", Rc::strong_count(&amp;a));</w:t>
+        <w:t xml:space="preserve">    println!(</w:t>
+      </w:r>
+      <w:del w:id="180" w:author="Carol Nichols" w:date="2025-10-03T17:00:00Z" w16du:dateUtc="2025-10-03T21:00:00Z">
+        <w:r>
+          <w:delText xml:space="preserve"> </w:delText>
+        </w:r>
+      </w:del>
+      <w:r>
+        <w:t>"count after creating a = {}", Rc::strong_count(&amp;a));</w:t>
       </w:r>
     </w:p>
     <w:p>
@@ -9720,7 +9661,7 @@
       <w:r>
         <w:rPr>
           <w:rStyle w:val="Xref"/>
-          <w:rPrChange w:id="176" w:author="Audrey Doyle" w:date="2025-09-17T10:56:00Z" w16du:dateUtc="2025-09-17T14:56:00Z">
+          <w:rPrChange w:id="181" w:author="Audrey Doyle" w:date="2025-09-17T10:56:00Z" w16du:dateUtc="2025-09-17T14:56:00Z">
             <w:rPr/>
           </w:rPrChange>
         </w:rPr>
@@ -9735,7 +9676,7 @@
       <w:r>
         <w:rPr>
           <w:rStyle w:val="Literal"/>
-          <w:rPrChange w:id="177" w:author="Audrey Doyle" w:date="2025-09-17T10:56:00Z" w16du:dateUtc="2025-09-17T14:56:00Z">
+          <w:rPrChange w:id="182" w:author="Audrey Doyle" w:date="2025-09-17T10:56:00Z" w16du:dateUtc="2025-09-17T14:56:00Z">
             <w:rPr>
               <w:rStyle w:val="Xref"/>
             </w:rPr>
@@ -9746,7 +9687,7 @@
       <w:r>
         <w:rPr>
           <w:rStyle w:val="Xref"/>
-          <w:rPrChange w:id="178" w:author="Audrey Doyle" w:date="2025-09-17T10:56:00Z" w16du:dateUtc="2025-09-17T14:56:00Z">
+          <w:rPrChange w:id="183" w:author="Audrey Doyle" w:date="2025-09-17T10:56:00Z" w16du:dateUtc="2025-09-17T14:56:00Z">
             <w:rPr/>
           </w:rPrChange>
         </w:rPr>
@@ -9839,7 +9780,7 @@
       <w:r>
         <w:t xml:space="preserve"> has an initial reference count of 1; then</w:t>
       </w:r>
-      <w:ins w:id="179" w:author="Audrey Doyle" w:date="2025-09-17T10:56:00Z" w16du:dateUtc="2025-09-17T14:56:00Z">
+      <w:ins w:id="184" w:author="Audrey Doyle" w:date="2025-09-17T10:56:00Z" w16du:dateUtc="2025-09-17T14:56:00Z">
         <w:r>
           <w:t>,</w:t>
         </w:r>
@@ -9874,12 +9815,12 @@
       <w:r>
         <w:t xml:space="preserve"> to increase the reference count: </w:t>
       </w:r>
-      <w:del w:id="180" w:author="Audrey Doyle" w:date="2025-09-17T10:56:00Z" w16du:dateUtc="2025-09-17T14:56:00Z">
+      <w:del w:id="185" w:author="Audrey Doyle" w:date="2025-09-17T10:56:00Z" w16du:dateUtc="2025-09-17T14:56:00Z">
         <w:r>
           <w:delText xml:space="preserve">the </w:delText>
         </w:r>
       </w:del>
-      <w:ins w:id="181" w:author="Audrey Doyle" w:date="2025-09-17T10:56:00Z" w16du:dateUtc="2025-09-17T14:56:00Z">
+      <w:ins w:id="186" w:author="Audrey Doyle" w:date="2025-09-17T10:56:00Z" w16du:dateUtc="2025-09-17T14:56:00Z">
         <w:r>
           <w:t xml:space="preserve">The </w:t>
         </w:r>
@@ -9940,7 +9881,7 @@
       <w:r>
         <w:t xml:space="preserve">, the count is </w:t>
       </w:r>
-      <w:del w:id="182" w:author="Audrey Doyle" w:date="2025-09-17T10:57:00Z" w16du:dateUtc="2025-09-17T14:57:00Z">
+      <w:del w:id="187" w:author="Audrey Doyle" w:date="2025-09-17T10:57:00Z" w16du:dateUtc="2025-09-17T14:57:00Z">
         <w:r>
           <w:delText xml:space="preserve">then </w:delText>
         </w:r>
@@ -10001,12 +9942,12 @@
       <w:r>
         <w:t xml:space="preserve">: </w:t>
       </w:r>
-      <w:del w:id="183" w:author="Audrey Doyle" w:date="2025-09-17T10:57:00Z" w16du:dateUtc="2025-09-17T14:57:00Z">
+      <w:del w:id="188" w:author="Audrey Doyle" w:date="2025-09-17T10:57:00Z" w16du:dateUtc="2025-09-17T14:57:00Z">
         <w:r>
           <w:delText xml:space="preserve">multiple </w:delText>
         </w:r>
       </w:del>
-      <w:ins w:id="184" w:author="Audrey Doyle" w:date="2025-09-17T10:57:00Z" w16du:dateUtc="2025-09-17T14:57:00Z">
+      <w:ins w:id="189" w:author="Audrey Doyle" w:date="2025-09-17T10:57:00Z" w16du:dateUtc="2025-09-17T14:57:00Z">
         <w:r>
           <w:t xml:space="preserve">Multiple </w:t>
         </w:r>
@@ -10056,17 +9997,17 @@
       <w:r>
         <w:fldChar w:fldCharType="end"/>
       </w:r>
-      <w:bookmarkStart w:id="185" w:name="_Toc206169727"/>
+      <w:bookmarkStart w:id="190" w:name="_Toc206169727"/>
       <w:r>
         <w:t>RefCell&lt;T&gt; and the Interior Mutability Pattern</w:t>
       </w:r>
-      <w:bookmarkEnd w:id="185"/>
+      <w:bookmarkEnd w:id="190"/>
     </w:p>
     <w:p>
       <w:pPr>
         <w:pStyle w:val="Body"/>
       </w:pPr>
-      <w:bookmarkStart w:id="186" w:name="_Hlk208999091"/>
+      <w:bookmarkStart w:id="191" w:name="_Hlk208999091"/>
       <w:r>
         <w:rPr>
           <w:rStyle w:val="Italic"/>
@@ -10076,7 +10017,7 @@
       <w:r>
         <w:t xml:space="preserve"> </w:t>
       </w:r>
-      <w:bookmarkEnd w:id="186"/>
+      <w:bookmarkEnd w:id="191"/>
       <w:r>
         <w:t xml:space="preserve">is a design pattern in Rust that allows you to mutate data even when there are immutable references to that data; normally, this action is disallowed by the borrowing rules. To mutate data, the pattern uses </w:t>
       </w:r>
@@ -10137,11 +10078,11 @@
       <w:pPr>
         <w:pStyle w:val="HeadB"/>
       </w:pPr>
-      <w:bookmarkStart w:id="187" w:name="_Toc206169728"/>
+      <w:bookmarkStart w:id="192" w:name="_Toc206169728"/>
       <w:r>
         <w:t>Enforcing Borrowing Rules at Runtime</w:t>
       </w:r>
-      <w:bookmarkEnd w:id="187"/>
+      <w:bookmarkEnd w:id="192"/>
     </w:p>
     <w:p>
       <w:pPr>
@@ -10168,7 +10109,7 @@
       <w:r>
         <w:t xml:space="preserve"> type represents single ownership over the data it holds. So</w:t>
       </w:r>
-      <w:ins w:id="188" w:author="Audrey Doyle" w:date="2025-09-17T10:58:00Z" w16du:dateUtc="2025-09-17T14:58:00Z">
+      <w:ins w:id="193" w:author="Audrey Doyle" w:date="2025-09-17T10:58:00Z" w16du:dateUtc="2025-09-17T14:58:00Z">
         <w:r>
           <w:t>,</w:t>
         </w:r>
@@ -10292,12 +10233,12 @@
         <w:lastRenderedPageBreak/>
         <w:t xml:space="preserve">analysis, like the Rust compiler, is inherently conservative. Some properties of code are impossible to detect by analyzing the code: </w:t>
       </w:r>
-      <w:del w:id="189" w:author="Audrey Doyle" w:date="2025-09-17T10:59:00Z" w16du:dateUtc="2025-09-17T14:59:00Z">
+      <w:del w:id="194" w:author="Audrey Doyle" w:date="2025-09-17T10:59:00Z" w16du:dateUtc="2025-09-17T14:59:00Z">
         <w:r>
           <w:delText xml:space="preserve">the </w:delText>
         </w:r>
       </w:del>
-      <w:ins w:id="190" w:author="Audrey Doyle" w:date="2025-09-17T10:59:00Z" w16du:dateUtc="2025-09-17T14:59:00Z">
+      <w:ins w:id="195" w:author="Audrey Doyle" w:date="2025-09-17T10:59:00Z" w16du:dateUtc="2025-09-17T14:59:00Z">
         <w:r>
           <w:t xml:space="preserve">The </w:t>
         </w:r>
@@ -10513,7 +10454,7 @@
       </w:r>
       <w:r>
         <w:rPr>
-          <w:rPrChange w:id="191" w:author="Audrey Doyle" w:date="2025-09-17T11:00:00Z" w16du:dateUtc="2025-09-17T15:00:00Z">
+          <w:rPrChange w:id="196" w:author="Audrey Doyle" w:date="2025-09-17T11:00:00Z" w16du:dateUtc="2025-09-17T15:00:00Z">
             <w:rPr>
               <w:rStyle w:val="Italic"/>
             </w:rPr>
@@ -10532,11 +10473,11 @@
       <w:pPr>
         <w:pStyle w:val="HeadB"/>
       </w:pPr>
-      <w:bookmarkStart w:id="192" w:name="_Toc206169729"/>
+      <w:bookmarkStart w:id="197" w:name="_Toc206169729"/>
       <w:r>
         <w:t>Using Interior Mutability</w:t>
       </w:r>
-      <w:bookmarkEnd w:id="192"/>
+      <w:bookmarkEnd w:id="197"/>
     </w:p>
     <w:p>
       <w:pPr>
@@ -10708,12 +10649,12 @@
       <w:r>
         <w:t xml:space="preserve"> doesn’t get around the borrowing rules completely: </w:t>
       </w:r>
-      <w:del w:id="193" w:author="Audrey Doyle" w:date="2025-09-17T11:01:00Z" w16du:dateUtc="2025-09-17T15:01:00Z">
+      <w:del w:id="198" w:author="Audrey Doyle" w:date="2025-09-17T11:01:00Z" w16du:dateUtc="2025-09-17T15:01:00Z">
         <w:r>
           <w:delText xml:space="preserve">the </w:delText>
         </w:r>
       </w:del>
-      <w:ins w:id="194" w:author="Audrey Doyle" w:date="2025-09-17T11:01:00Z" w16du:dateUtc="2025-09-17T15:01:00Z">
+      <w:ins w:id="199" w:author="Audrey Doyle" w:date="2025-09-17T11:01:00Z" w16du:dateUtc="2025-09-17T15:01:00Z">
         <w:r>
           <w:t xml:space="preserve">The </w:t>
         </w:r>
@@ -10761,14 +10702,14 @@
       <w:r>
         <w:fldChar w:fldCharType="end"/>
       </w:r>
-      <w:bookmarkStart w:id="195" w:name="_Toc206169730"/>
+      <w:bookmarkStart w:id="200" w:name="_Toc206169730"/>
       <w:r>
         <w:t>Testing with</w:t>
       </w:r>
       <w:r>
         <w:t xml:space="preserve"> Mock Objects</w:t>
       </w:r>
-      <w:bookmarkEnd w:id="195"/>
+      <w:bookmarkEnd w:id="200"/>
     </w:p>
     <w:p>
       <w:pPr>
@@ -10804,7 +10745,7 @@
       <w:r>
         <w:t xml:space="preserve"> are specific types of test doubles that record what happens during a test so </w:t>
       </w:r>
-      <w:ins w:id="196" w:author="Audrey Doyle" w:date="2025-09-17T11:02:00Z" w16du:dateUtc="2025-09-17T15:02:00Z">
+      <w:ins w:id="201" w:author="Audrey Doyle" w:date="2025-09-17T11:02:00Z" w16du:dateUtc="2025-09-17T15:02:00Z">
         <w:r>
           <w:t xml:space="preserve">that </w:t>
         </w:r>
@@ -10828,12 +10769,12 @@
       <w:r>
         <w:t xml:space="preserve">Here’s the scenario we’ll test: </w:t>
       </w:r>
-      <w:del w:id="197" w:author="Audrey Doyle" w:date="2025-09-17T11:02:00Z" w16du:dateUtc="2025-09-17T15:02:00Z">
+      <w:del w:id="202" w:author="Audrey Doyle" w:date="2025-09-17T11:02:00Z" w16du:dateUtc="2025-09-17T15:02:00Z">
         <w:r>
           <w:delText xml:space="preserve">we’ll </w:delText>
         </w:r>
       </w:del>
-      <w:ins w:id="198" w:author="Audrey Doyle" w:date="2025-09-17T11:02:00Z" w16du:dateUtc="2025-09-17T15:02:00Z">
+      <w:ins w:id="203" w:author="Audrey Doyle" w:date="2025-09-17T11:02:00Z" w16du:dateUtc="2025-09-17T15:02:00Z">
         <w:r>
           <w:t xml:space="preserve">We’ll </w:t>
         </w:r>
@@ -10853,14 +10794,14 @@
       <w:r>
         <w:t xml:space="preserve">Our library will only provide the functionality of tracking how close to the maximum a value is and what the messages should be at what times. Applications that use our library will be expected to provide the mechanism for sending the messages: </w:t>
       </w:r>
-      <w:del w:id="199" w:author="Audrey Doyle" w:date="2025-09-17T11:03:00Z" w16du:dateUtc="2025-09-17T15:03:00Z">
+      <w:del w:id="204" w:author="Audrey Doyle" w:date="2025-09-17T11:03:00Z" w16du:dateUtc="2025-09-17T15:03:00Z">
         <w:r>
           <w:delText xml:space="preserve">the </w:delText>
         </w:r>
       </w:del>
-      <w:commentRangeStart w:id="200"/>
-      <w:commentRangeStart w:id="201"/>
-      <w:ins w:id="202" w:author="Audrey Doyle" w:date="2025-09-17T11:03:00Z" w16du:dateUtc="2025-09-17T15:03:00Z">
+      <w:commentRangeStart w:id="205"/>
+      <w:commentRangeStart w:id="206"/>
+      <w:ins w:id="207" w:author="Audrey Doyle" w:date="2025-09-17T11:03:00Z" w16du:dateUtc="2025-09-17T15:03:00Z">
         <w:r>
           <w:t xml:space="preserve">The </w:t>
         </w:r>
@@ -10868,17 +10809,17 @@
       <w:r>
         <w:t xml:space="preserve">application could </w:t>
       </w:r>
-      <w:del w:id="203" w:author="Carol Nichols" w:date="2025-10-03T16:46:00Z" w16du:dateUtc="2025-10-03T20:46:00Z">
+      <w:del w:id="208" w:author="Carol Nichols" w:date="2025-10-03T16:46:00Z" w16du:dateUtc="2025-10-03T20:46:00Z">
         <w:r>
           <w:delText>put a</w:delText>
         </w:r>
       </w:del>
-      <w:ins w:id="204" w:author="Carol Nichols" w:date="2025-10-03T16:46:00Z" w16du:dateUtc="2025-10-03T20:46:00Z">
+      <w:ins w:id="209" w:author="Carol Nichols" w:date="2025-10-03T16:46:00Z" w16du:dateUtc="2025-10-03T20:46:00Z">
         <w:r>
           <w:t xml:space="preserve">show </w:t>
         </w:r>
       </w:ins>
-      <w:ins w:id="205" w:author="Carol Nichols" w:date="2025-10-03T16:47:00Z" w16du:dateUtc="2025-10-03T20:47:00Z">
+      <w:ins w:id="210" w:author="Carol Nichols" w:date="2025-10-03T16:47:00Z" w16du:dateUtc="2025-10-03T20:47:00Z">
         <w:r>
           <w:t>the</w:t>
         </w:r>
@@ -10886,19 +10827,19 @@
       <w:r>
         <w:t xml:space="preserve"> message </w:t>
       </w:r>
-      <w:del w:id="206" w:author="Carol Nichols" w:date="2025-10-03T16:46:00Z" w16du:dateUtc="2025-10-03T20:46:00Z">
+      <w:del w:id="211" w:author="Carol Nichols" w:date="2025-10-03T16:46:00Z" w16du:dateUtc="2025-10-03T20:46:00Z">
         <w:r>
           <w:delText>in the application</w:delText>
         </w:r>
       </w:del>
-      <w:commentRangeEnd w:id="200"/>
-      <w:commentRangeEnd w:id="201"/>
-      <w:ins w:id="207" w:author="Carol Nichols" w:date="2025-10-03T16:46:00Z" w16du:dateUtc="2025-10-03T20:46:00Z">
+      <w:commentRangeEnd w:id="205"/>
+      <w:commentRangeEnd w:id="206"/>
+      <w:ins w:id="212" w:author="Carol Nichols" w:date="2025-10-03T16:46:00Z" w16du:dateUtc="2025-10-03T20:46:00Z">
         <w:r>
           <w:t xml:space="preserve">to the user </w:t>
         </w:r>
       </w:ins>
-      <w:ins w:id="208" w:author="Carol Nichols" w:date="2025-10-03T16:47:00Z" w16du:dateUtc="2025-10-03T20:47:00Z">
+      <w:ins w:id="213" w:author="Carol Nichols" w:date="2025-10-03T16:47:00Z" w16du:dateUtc="2025-10-03T20:47:00Z">
         <w:r>
           <w:t>directly</w:t>
         </w:r>
@@ -10910,7 +10851,7 @@
           <w:color w:val="auto"/>
           <w:lang w:val="en-CA"/>
         </w:rPr>
-        <w:commentReference w:id="200"/>
+        <w:commentReference w:id="205"/>
       </w:r>
       <w:r>
         <w:rPr>
@@ -10919,12 +10860,12 @@
           <w:color w:val="auto"/>
           <w:lang w:val="en-CA"/>
         </w:rPr>
-        <w:commentReference w:id="201"/>
+        <w:commentReference w:id="206"/>
       </w:r>
       <w:r>
         <w:t>, send an email, send a text message, or do something else. The library doesn’t need to know that detail. All it needs is something that implements a trait we’ll provide</w:t>
       </w:r>
-      <w:ins w:id="209" w:author="Audrey Doyle" w:date="2025-09-17T11:03:00Z" w16du:dateUtc="2025-09-17T15:03:00Z">
+      <w:ins w:id="214" w:author="Audrey Doyle" w:date="2025-09-17T11:03:00Z" w16du:dateUtc="2025-09-17T15:03:00Z">
         <w:r>
           <w:t>,</w:t>
         </w:r>
@@ -11248,7 +11189,7 @@
       <w:pPr>
         <w:pStyle w:val="Code"/>
       </w:pPr>
-      <w:bookmarkStart w:id="210" w:name="OLE_LINK2"/>
+      <w:bookmarkStart w:id="215" w:name="OLE_LINK2"/>
       <w:r>
         <w:t xml:space="preserve">            self.messenger.send(</w:t>
       </w:r>
@@ -11269,7 +11210,7 @@
       <w:r>
         <w:t xml:space="preserve">            );</w:t>
       </w:r>
-      <w:bookmarkEnd w:id="210"/>
+      <w:bookmarkEnd w:id="215"/>
     </w:p>
     <w:p>
       <w:pPr>
@@ -11418,7 +11359,7 @@
       <w:r>
         <w:t xml:space="preserve">, </w:t>
       </w:r>
-      <w:del w:id="211" w:author="Audrey Doyle" w:date="2025-09-17T11:06:00Z" w16du:dateUtc="2025-09-17T15:06:00Z">
+      <w:del w:id="216" w:author="Audrey Doyle" w:date="2025-09-17T11:06:00Z" w16du:dateUtc="2025-09-17T15:06:00Z">
         <w:r>
           <w:delText xml:space="preserve">when we pass different numbers for </w:delText>
         </w:r>
@@ -11438,7 +11379,7 @@
       <w:r>
         <w:t xml:space="preserve"> messenger is told to send the appropriate messages</w:t>
       </w:r>
-      <w:ins w:id="212" w:author="Audrey Doyle" w:date="2025-09-17T11:06:00Z" w16du:dateUtc="2025-09-17T15:06:00Z">
+      <w:ins w:id="217" w:author="Audrey Doyle" w:date="2025-09-17T11:06:00Z" w16du:dateUtc="2025-09-17T15:06:00Z">
         <w:r>
           <w:t xml:space="preserve"> </w:t>
         </w:r>
@@ -11933,7 +11874,7 @@
       <w:r>
         <w:t xml:space="preserve"> so</w:t>
       </w:r>
-      <w:ins w:id="213" w:author="Audrey Doyle" w:date="2025-09-17T11:08:00Z" w16du:dateUtc="2025-09-17T15:08:00Z">
+      <w:ins w:id="218" w:author="Audrey Doyle" w:date="2025-09-17T11:08:00Z" w16du:dateUtc="2025-09-17T15:08:00Z">
         <w:r>
           <w:t xml:space="preserve"> that</w:t>
         </w:r>
@@ -12039,7 +11980,7 @@
       <w:r>
         <w:t>. First</w:t>
       </w:r>
-      <w:ins w:id="214" w:author="Audrey Doyle" w:date="2025-09-17T11:08:00Z" w16du:dateUtc="2025-09-17T15:08:00Z">
+      <w:ins w:id="219" w:author="Audrey Doyle" w:date="2025-09-17T11:08:00Z" w16du:dateUtc="2025-09-17T15:08:00Z">
         <w:r>
           <w:t>,</w:t>
         </w:r>
@@ -12056,7 +11997,7 @@
       <w:r>
         <w:t>, which will start with an empty list of messages. Then</w:t>
       </w:r>
-      <w:ins w:id="215" w:author="Audrey Doyle" w:date="2025-09-17T11:08:00Z" w16du:dateUtc="2025-09-17T15:08:00Z">
+      <w:ins w:id="220" w:author="Audrey Doyle" w:date="2025-09-17T11:08:00Z" w16du:dateUtc="2025-09-17T15:08:00Z">
         <w:r>
           <w:t>,</w:t>
         </w:r>
@@ -12127,7 +12068,7 @@
       <w:r>
         <w:t>, which is more than 75 percent of 100. Then</w:t>
       </w:r>
-      <w:ins w:id="216" w:author="Audrey Doyle" w:date="2025-09-17T11:08:00Z" w16du:dateUtc="2025-09-17T15:08:00Z">
+      <w:ins w:id="221" w:author="Audrey Doyle" w:date="2025-09-17T11:08:00Z" w16du:dateUtc="2025-09-17T15:08:00Z">
         <w:r>
           <w:t>,</w:t>
         </w:r>
@@ -12316,7 +12257,7 @@
       <w:r>
         <w:t xml:space="preserve"> to keep track of the messages</w:t>
       </w:r>
-      <w:ins w:id="217" w:author="Audrey Doyle" w:date="2025-09-17T11:08:00Z" w16du:dateUtc="2025-09-17T15:08:00Z">
+      <w:ins w:id="222" w:author="Audrey Doyle" w:date="2025-09-17T11:08:00Z" w16du:dateUtc="2025-09-17T15:08:00Z">
         <w:r>
           <w:t>,</w:t>
         </w:r>
@@ -12945,7 +12886,7 @@
       <w:r>
         <w:t>, which is the vector. Then</w:t>
       </w:r>
-      <w:ins w:id="218" w:author="Audrey Doyle" w:date="2025-09-17T11:10:00Z" w16du:dateUtc="2025-09-17T15:10:00Z">
+      <w:ins w:id="223" w:author="Audrey Doyle" w:date="2025-09-17T11:10:00Z" w16du:dateUtc="2025-09-17T15:10:00Z">
         <w:r>
           <w:t>,</w:t>
         </w:r>
@@ -12970,12 +12911,12 @@
       <w:r>
         <w:t xml:space="preserve">The last change we have to make is in the assertion: </w:t>
       </w:r>
-      <w:del w:id="219" w:author="Audrey Doyle" w:date="2025-09-17T11:10:00Z" w16du:dateUtc="2025-09-17T15:10:00Z">
+      <w:del w:id="224" w:author="Audrey Doyle" w:date="2025-09-17T11:10:00Z" w16du:dateUtc="2025-09-17T15:10:00Z">
         <w:r>
           <w:delText xml:space="preserve">to </w:delText>
         </w:r>
       </w:del>
-      <w:ins w:id="220" w:author="Audrey Doyle" w:date="2025-09-17T11:10:00Z" w16du:dateUtc="2025-09-17T15:10:00Z">
+      <w:ins w:id="225" w:author="Audrey Doyle" w:date="2025-09-17T11:10:00Z" w16du:dateUtc="2025-09-17T15:10:00Z">
         <w:r>
           <w:t xml:space="preserve">To </w:t>
         </w:r>
@@ -13032,7 +12973,7 @@
       <w:pPr>
         <w:pStyle w:val="HeadC"/>
       </w:pPr>
-      <w:bookmarkStart w:id="221" w:name="_Toc206169731"/>
+      <w:bookmarkStart w:id="226" w:name="_Toc206169731"/>
       <w:r>
         <w:t>Track</w:t>
       </w:r>
@@ -13042,7 +12983,7 @@
       <w:r>
         <w:t xml:space="preserve"> Borrows at Runtime</w:t>
       </w:r>
-      <w:bookmarkEnd w:id="221"/>
+      <w:bookmarkEnd w:id="226"/>
     </w:p>
     <w:p>
       <w:pPr>
@@ -13398,7 +13339,7 @@
       <w:r>
         <w:t>. Then</w:t>
       </w:r>
-      <w:ins w:id="222" w:author="Audrey Doyle" w:date="2025-09-17T11:11:00Z" w16du:dateUtc="2025-09-17T15:11:00Z">
+      <w:ins w:id="227" w:author="Audrey Doyle" w:date="2025-09-17T11:11:00Z" w16du:dateUtc="2025-09-17T15:11:00Z">
         <w:r>
           <w:t>,</w:t>
         </w:r>
@@ -13511,11 +13452,11 @@
       <w:r>
         <w:fldChar w:fldCharType="end"/>
       </w:r>
-      <w:bookmarkStart w:id="223" w:name="_Toc206169732"/>
+      <w:bookmarkStart w:id="228" w:name="_Toc206169732"/>
       <w:r>
         <w:t>Allowing Multiple Owners of Mutable Data</w:t>
       </w:r>
-      <w:bookmarkEnd w:id="223"/>
+      <w:bookmarkEnd w:id="228"/>
     </w:p>
     <w:p>
       <w:pPr>
@@ -13922,7 +13863,7 @@
       <w:r>
         <w:t xml:space="preserve"> so </w:t>
       </w:r>
-      <w:ins w:id="224" w:author="Audrey Doyle" w:date="2025-09-17T11:13:00Z" w16du:dateUtc="2025-09-17T15:13:00Z">
+      <w:ins w:id="229" w:author="Audrey Doyle" w:date="2025-09-17T11:13:00Z" w16du:dateUtc="2025-09-17T15:13:00Z">
         <w:r>
           <w:t xml:space="preserve">that </w:t>
         </w:r>
@@ -13930,7 +13871,7 @@
       <w:r>
         <w:t>we can access it directly later. Then</w:t>
       </w:r>
-      <w:ins w:id="225" w:author="Audrey Doyle" w:date="2025-09-17T11:13:00Z" w16du:dateUtc="2025-09-17T15:13:00Z">
+      <w:ins w:id="230" w:author="Audrey Doyle" w:date="2025-09-17T11:13:00Z" w16du:dateUtc="2025-09-17T15:13:00Z">
         <w:r>
           <w:t>,</w:t>
         </w:r>
@@ -13992,7 +13933,7 @@
       <w:r>
         <w:t xml:space="preserve"> so </w:t>
       </w:r>
-      <w:ins w:id="226" w:author="Audrey Doyle" w:date="2025-09-17T11:13:00Z" w16du:dateUtc="2025-09-17T15:13:00Z">
+      <w:ins w:id="231" w:author="Audrey Doyle" w:date="2025-09-17T11:13:00Z" w16du:dateUtc="2025-09-17T15:13:00Z">
         <w:r>
           <w:t xml:space="preserve">that </w:t>
         </w:r>
@@ -14191,7 +14132,7 @@
       <w:r>
         <w:t xml:space="preserve">, which uses the automatic dereferencing feature we discussed in </w:t>
       </w:r>
-      <w:del w:id="227" w:author="Audrey Doyle" w:date="2025-09-17T11:14:00Z" w16du:dateUtc="2025-09-17T15:14:00Z">
+      <w:del w:id="232" w:author="Audrey Doyle" w:date="2025-09-17T11:14:00Z" w16du:dateUtc="2025-09-17T15:14:00Z">
         <w:r>
           <w:delText xml:space="preserve">the </w:delText>
         </w:r>
@@ -14199,7 +14140,7 @@
       <w:r>
         <w:rPr>
           <w:rStyle w:val="Xref"/>
-          <w:rPrChange w:id="228" w:author="Audrey Doyle" w:date="2025-09-17T11:14:00Z" w16du:dateUtc="2025-09-17T15:14:00Z">
+          <w:rPrChange w:id="233" w:author="Audrey Doyle" w:date="2025-09-17T11:14:00Z" w16du:dateUtc="2025-09-17T15:14:00Z">
             <w:rPr/>
           </w:rPrChange>
         </w:rPr>
@@ -14214,7 +14155,7 @@
       <w:r>
         <w:rPr>
           <w:rStyle w:val="Literal"/>
-          <w:rPrChange w:id="229" w:author="Audrey Doyle" w:date="2025-09-17T11:14:00Z" w16du:dateUtc="2025-09-17T15:14:00Z">
+          <w:rPrChange w:id="234" w:author="Audrey Doyle" w:date="2025-09-17T11:14:00Z" w16du:dateUtc="2025-09-17T15:14:00Z">
             <w:rPr>
               <w:rStyle w:val="Xref"/>
             </w:rPr>
@@ -14231,17 +14172,17 @@
       <w:r>
         <w:rPr>
           <w:rStyle w:val="Xref"/>
-          <w:rPrChange w:id="230" w:author="Audrey Doyle" w:date="2025-09-17T11:14:00Z" w16du:dateUtc="2025-09-17T15:14:00Z">
+          <w:rPrChange w:id="235" w:author="Audrey Doyle" w:date="2025-09-17T11:14:00Z" w16du:dateUtc="2025-09-17T15:14:00Z">
             <w:rPr/>
           </w:rPrChange>
         </w:rPr>
         <w:t xml:space="preserve">” </w:t>
       </w:r>
-      <w:del w:id="231" w:author="Audrey Doyle" w:date="2025-09-17T11:14:00Z" w16du:dateUtc="2025-09-17T15:14:00Z">
+      <w:del w:id="236" w:author="Audrey Doyle" w:date="2025-09-17T11:14:00Z" w16du:dateUtc="2025-09-17T15:14:00Z">
         <w:r>
           <w:rPr>
             <w:rStyle w:val="Xref"/>
-            <w:rPrChange w:id="232" w:author="Audrey Doyle" w:date="2025-09-17T11:14:00Z" w16du:dateUtc="2025-09-17T15:14:00Z">
+            <w:rPrChange w:id="237" w:author="Audrey Doyle" w:date="2025-09-17T11:14:00Z" w16du:dateUtc="2025-09-17T15:14:00Z">
               <w:rPr/>
             </w:rPrChange>
           </w:rPr>
@@ -14256,7 +14197,7 @@
         <w:r>
           <w:rPr>
             <w:rStyle w:val="Xref"/>
-            <w:rPrChange w:id="233" w:author="Audrey Doyle" w:date="2025-09-17T11:14:00Z" w16du:dateUtc="2025-09-17T15:14:00Z">
+            <w:rPrChange w:id="238" w:author="Audrey Doyle" w:date="2025-09-17T11:14:00Z" w16du:dateUtc="2025-09-17T15:14:00Z">
               <w:rPr/>
             </w:rPrChange>
           </w:rPr>
@@ -14266,7 +14207,7 @@
       <w:r>
         <w:rPr>
           <w:rStyle w:val="Xref"/>
-          <w:rPrChange w:id="234" w:author="Audrey Doyle" w:date="2025-09-17T11:14:00Z" w16du:dateUtc="2025-09-17T15:14:00Z">
+          <w:rPrChange w:id="239" w:author="Audrey Doyle" w:date="2025-09-17T11:14:00Z" w16du:dateUtc="2025-09-17T15:14:00Z">
             <w:rPr/>
           </w:rPrChange>
         </w:rPr>
@@ -14453,7 +14394,7 @@
       <w:r>
         <w:t xml:space="preserve"> that provide access to its interior mutability so </w:t>
       </w:r>
-      <w:ins w:id="235" w:author="Audrey Doyle" w:date="2025-09-17T11:15:00Z" w16du:dateUtc="2025-09-17T15:15:00Z">
+      <w:ins w:id="240" w:author="Audrey Doyle" w:date="2025-09-17T11:15:00Z" w16du:dateUtc="2025-09-17T15:15:00Z">
         <w:r>
           <w:t xml:space="preserve">that </w:t>
         </w:r>
@@ -14520,11 +14461,11 @@
       <w:r>
         <w:fldChar w:fldCharType="end"/>
       </w:r>
-      <w:bookmarkStart w:id="236" w:name="_Toc206169733"/>
+      <w:bookmarkStart w:id="241" w:name="_Toc206169733"/>
       <w:r>
         <w:t>Reference Cycles Can Leak Memory</w:t>
       </w:r>
-      <w:bookmarkEnd w:id="236"/>
+      <w:bookmarkEnd w:id="241"/>
     </w:p>
     <w:p>
       <w:pPr>
@@ -14542,14 +14483,14 @@
       <w:r>
         <w:t xml:space="preserve">Rust’s memory safety guarantees make it difficult, but not impossible, to accidentally create memory that is never cleaned up (known as a </w:t>
       </w:r>
-      <w:bookmarkStart w:id="237" w:name="_Hlk209000188"/>
+      <w:bookmarkStart w:id="242" w:name="_Hlk209000188"/>
       <w:r>
         <w:rPr>
           <w:rStyle w:val="Italic"/>
         </w:rPr>
         <w:t>memory leak</w:t>
       </w:r>
-      <w:bookmarkEnd w:id="237"/>
+      <w:bookmarkEnd w:id="242"/>
       <w:r>
         <w:t xml:space="preserve">). Preventing memory leaks entirely is not one of Rust’s guarantees, meaning memory leaks are memory safe in Rust. We can see that Rust allows memory leaks by using </w:t>
       </w:r>
@@ -14571,12 +14512,12 @@
       <w:r>
         <w:t xml:space="preserve">: </w:t>
       </w:r>
-      <w:del w:id="238" w:author="Audrey Doyle" w:date="2025-09-17T11:16:00Z" w16du:dateUtc="2025-09-17T15:16:00Z">
+      <w:del w:id="243" w:author="Audrey Doyle" w:date="2025-09-17T11:16:00Z" w16du:dateUtc="2025-09-17T15:16:00Z">
         <w:r>
           <w:delText xml:space="preserve">it’s </w:delText>
         </w:r>
       </w:del>
-      <w:ins w:id="239" w:author="Audrey Doyle" w:date="2025-09-17T11:16:00Z" w16du:dateUtc="2025-09-17T15:16:00Z">
+      <w:ins w:id="244" w:author="Audrey Doyle" w:date="2025-09-17T11:16:00Z" w16du:dateUtc="2025-09-17T15:16:00Z">
         <w:r>
           <w:t xml:space="preserve">It’s </w:t>
         </w:r>
@@ -14589,12 +14530,12 @@
       <w:pPr>
         <w:pStyle w:val="HeadB"/>
       </w:pPr>
-      <w:bookmarkStart w:id="240" w:name="_Toc206169734"/>
+      <w:bookmarkStart w:id="245" w:name="_Toc206169734"/>
       <w:r>
         <w:lastRenderedPageBreak/>
         <w:t>Creating a Reference Cycle</w:t>
       </w:r>
-      <w:bookmarkEnd w:id="240"/>
+      <w:bookmarkEnd w:id="245"/>
     </w:p>
     <w:p>
       <w:pPr>
@@ -14802,7 +14743,7 @@
       <w:r>
         <w:t xml:space="preserve"> so </w:t>
       </w:r>
-      <w:ins w:id="241" w:author="Audrey Doyle" w:date="2025-09-17T11:16:00Z" w16du:dateUtc="2025-09-17T15:16:00Z">
+      <w:ins w:id="246" w:author="Audrey Doyle" w:date="2025-09-17T11:16:00Z" w16du:dateUtc="2025-09-17T15:16:00Z">
         <w:r>
           <w:t xml:space="preserve">that </w:t>
         </w:r>
@@ -14961,7 +14902,7 @@
       <w:r>
         <w:t>. Then</w:t>
       </w:r>
-      <w:ins w:id="242" w:author="Audrey Doyle" w:date="2025-09-17T11:17:00Z" w16du:dateUtc="2025-09-17T15:17:00Z">
+      <w:ins w:id="247" w:author="Audrey Doyle" w:date="2025-09-17T11:17:00Z" w16du:dateUtc="2025-09-17T15:17:00Z">
         <w:r>
           <w:t>,</w:t>
         </w:r>
@@ -15419,7 +15360,7 @@
       <w:r>
         <w:t xml:space="preserve"> so </w:t>
       </w:r>
-      <w:ins w:id="243" w:author="Audrey Doyle" w:date="2025-09-17T11:18:00Z" w16du:dateUtc="2025-09-17T15:18:00Z">
+      <w:ins w:id="248" w:author="Audrey Doyle" w:date="2025-09-17T11:18:00Z" w16du:dateUtc="2025-09-17T15:18:00Z">
         <w:r>
           <w:t xml:space="preserve">that </w:t>
         </w:r>
@@ -15490,7 +15431,7 @@
       <w:r>
         <w:t>. Then</w:t>
       </w:r>
-      <w:ins w:id="244" w:author="Audrey Doyle" w:date="2025-09-17T11:18:00Z" w16du:dateUtc="2025-09-17T15:18:00Z">
+      <w:ins w:id="249" w:author="Audrey Doyle" w:date="2025-09-17T11:18:00Z" w16du:dateUtc="2025-09-17T15:18:00Z">
         <w:r>
           <w:t>,</w:t>
         </w:r>
@@ -15733,7 +15674,7 @@
       <w:r>
         <w:t xml:space="preserve"> has on the heap won’t be dropped at this point because its reference count is 1, not 0. Then</w:t>
       </w:r>
-      <w:ins w:id="245" w:author="Audrey Doyle" w:date="2025-09-17T11:19:00Z" w16du:dateUtc="2025-09-17T15:19:00Z">
+      <w:ins w:id="250" w:author="Audrey Doyle" w:date="2025-09-17T11:19:00Z" w16du:dateUtc="2025-09-17T15:19:00Z">
         <w:r>
           <w:t>,</w:t>
         </w:r>
@@ -15805,7 +15746,7 @@
         </w:rPr>
         <w:t>A rectangle labeled 'a' that points to a rectangle containing the integer 5. A rectangle labeled 'b' that points to a rectangle containing the integer 10. The rectangle containing 5 points to the rectangle containing 10, and the rectangle containing 10 points back to the rectangle containing 5, creating a cycle</w:t>
       </w:r>
-      <w:ins w:id="246" w:author="Audrey Doyle" w:date="2025-09-17T11:19:00Z" w16du:dateUtc="2025-09-17T15:19:00Z">
+      <w:ins w:id="251" w:author="Audrey Doyle" w:date="2025-09-17T11:19:00Z" w16du:dateUtc="2025-09-17T15:19:00Z">
         <w:r>
           <w:rPr>
             <w:rStyle w:val="AltText"/>
@@ -15965,12 +15906,12 @@
       <w:r>
         <w:t xml:space="preserve">Compared to a real-world program, the consequences of creating a reference cycle in this example aren’t very dire: </w:t>
       </w:r>
-      <w:del w:id="247" w:author="Audrey Doyle" w:date="2025-09-17T11:20:00Z" w16du:dateUtc="2025-09-17T15:20:00Z">
+      <w:del w:id="252" w:author="Audrey Doyle" w:date="2025-09-17T11:20:00Z" w16du:dateUtc="2025-09-17T15:20:00Z">
         <w:r>
           <w:delText xml:space="preserve">right </w:delText>
         </w:r>
       </w:del>
-      <w:ins w:id="248" w:author="Audrey Doyle" w:date="2025-09-17T11:20:00Z" w16du:dateUtc="2025-09-17T15:20:00Z">
+      <w:ins w:id="253" w:author="Audrey Doyle" w:date="2025-09-17T11:20:00Z" w16du:dateUtc="2025-09-17T15:20:00Z">
         <w:r>
           <w:t xml:space="preserve">Right </w:t>
         </w:r>
@@ -16030,11 +15971,11 @@
       <w:pPr>
         <w:pStyle w:val="HeadB"/>
       </w:pPr>
-      <w:bookmarkStart w:id="249" w:name="_Toc206169735"/>
+      <w:bookmarkStart w:id="254" w:name="_Toc206169735"/>
       <w:r>
         <w:t>Preventing Reference Cycles Using Weak&lt;T&gt;</w:t>
       </w:r>
-      <w:bookmarkEnd w:id="249"/>
+      <w:bookmarkEnd w:id="254"/>
     </w:p>
     <w:p>
       <w:pPr>
@@ -16115,7 +16056,7 @@
       <w:r>
         <w:t xml:space="preserve">. </w:t>
       </w:r>
-      <w:bookmarkStart w:id="250" w:name="_Hlk209000504"/>
+      <w:bookmarkStart w:id="255" w:name="_Hlk209000504"/>
       <w:r>
         <w:rPr>
           <w:rStyle w:val="Italic"/>
@@ -16125,7 +16066,7 @@
       <w:r>
         <w:t xml:space="preserve"> </w:t>
       </w:r>
-      <w:bookmarkEnd w:id="250"/>
+      <w:bookmarkEnd w:id="255"/>
       <w:r>
         <w:t xml:space="preserve">are how you can share ownership of an </w:t>
       </w:r>
@@ -16156,7 +16097,7 @@
       <w:r>
         <w:t xml:space="preserve"> instance is cleaned up. They won’t cause a reference cycle</w:t>
       </w:r>
-      <w:ins w:id="251" w:author="Audrey Doyle" w:date="2025-09-17T11:21:00Z" w16du:dateUtc="2025-09-17T15:21:00Z">
+      <w:ins w:id="256" w:author="Audrey Doyle" w:date="2025-09-17T11:21:00Z" w16du:dateUtc="2025-09-17T15:21:00Z">
         <w:r>
           <w:t>,</w:t>
         </w:r>
@@ -16417,12 +16358,12 @@
       <w:r>
         <w:t xml:space="preserve">As an example, rather than using a list whose items know only about the next item, we’ll create a tree whose items know about their </w:t>
       </w:r>
-      <w:del w:id="252" w:author="Audrey Doyle" w:date="2025-09-17T11:22:00Z" w16du:dateUtc="2025-09-17T15:22:00Z">
+      <w:del w:id="257" w:author="Audrey Doyle" w:date="2025-09-17T11:22:00Z" w16du:dateUtc="2025-09-17T15:22:00Z">
         <w:r>
           <w:delText xml:space="preserve">children </w:delText>
         </w:r>
       </w:del>
-      <w:ins w:id="253" w:author="Audrey Doyle" w:date="2025-09-17T11:22:00Z" w16du:dateUtc="2025-09-17T15:22:00Z">
+      <w:ins w:id="258" w:author="Audrey Doyle" w:date="2025-09-17T11:22:00Z" w16du:dateUtc="2025-09-17T15:22:00Z">
         <w:r>
           <w:t xml:space="preserve">child </w:t>
         </w:r>
@@ -16444,11 +16385,11 @@
       <w:pPr>
         <w:pStyle w:val="HeadC"/>
       </w:pPr>
-      <w:bookmarkStart w:id="254" w:name="_Toc206169736"/>
+      <w:bookmarkStart w:id="259" w:name="_Toc206169736"/>
       <w:r>
         <w:t>Creating a Tree Data Structure</w:t>
       </w:r>
-      <w:bookmarkEnd w:id="254"/>
+      <w:bookmarkEnd w:id="259"/>
     </w:p>
     <w:p>
       <w:pPr>
@@ -16475,12 +16416,12 @@
       <w:r>
         <w:t xml:space="preserve"> value as well as references to its </w:t>
       </w:r>
-      <w:del w:id="255" w:author="Audrey Doyle" w:date="2025-09-17T11:23:00Z" w16du:dateUtc="2025-09-17T15:23:00Z">
+      <w:del w:id="260" w:author="Audrey Doyle" w:date="2025-09-17T11:23:00Z" w16du:dateUtc="2025-09-17T15:23:00Z">
         <w:r>
           <w:delText xml:space="preserve">children </w:delText>
         </w:r>
       </w:del>
-      <w:ins w:id="256" w:author="Audrey Doyle" w:date="2025-09-17T11:23:00Z" w16du:dateUtc="2025-09-17T15:23:00Z">
+      <w:ins w:id="261" w:author="Audrey Doyle" w:date="2025-09-17T11:23:00Z" w16du:dateUtc="2025-09-17T15:23:00Z">
         <w:r>
           <w:t xml:space="preserve">child </w:t>
         </w:r>
@@ -16580,7 +16521,7 @@
       <w:r>
         <w:t xml:space="preserve"> to own its children, and we want to share that ownership with variables so </w:t>
       </w:r>
-      <w:ins w:id="257" w:author="Audrey Doyle" w:date="2025-09-17T11:23:00Z" w16du:dateUtc="2025-09-17T15:23:00Z">
+      <w:ins w:id="262" w:author="Audrey Doyle" w:date="2025-09-17T11:23:00Z" w16du:dateUtc="2025-09-17T15:23:00Z">
         <w:r>
           <w:t xml:space="preserve">that </w:t>
         </w:r>
@@ -17000,11 +16941,11 @@
       <w:r>
         <w:fldChar w:fldCharType="end"/>
       </w:r>
-      <w:bookmarkStart w:id="258" w:name="_Toc206169737"/>
+      <w:bookmarkStart w:id="263" w:name="_Toc206169737"/>
       <w:r>
         <w:t>Adding a Reference from a Child to Its Parent</w:t>
       </w:r>
-      <w:bookmarkEnd w:id="258"/>
+      <w:bookmarkEnd w:id="263"/>
     </w:p>
     <w:p>
       <w:pPr>
@@ -17046,10 +16987,10 @@
         </w:rPr>
         <w:t>Rc&lt;T&gt;</w:t>
       </w:r>
-      <w:ins w:id="259" w:author="Audrey Doyle" w:date="2025-09-17T11:24:00Z" w16du:dateUtc="2025-09-17T15:24:00Z">
+      <w:ins w:id="264" w:author="Audrey Doyle" w:date="2025-09-17T11:24:00Z" w16du:dateUtc="2025-09-17T15:24:00Z">
         <w:r>
           <w:rPr>
-            <w:rPrChange w:id="260" w:author="Audrey Doyle" w:date="2025-09-17T11:24:00Z" w16du:dateUtc="2025-09-17T15:24:00Z">
+            <w:rPrChange w:id="265" w:author="Audrey Doyle" w:date="2025-09-17T11:24:00Z" w16du:dateUtc="2025-09-17T15:24:00Z">
               <w:rPr>
                 <w:rStyle w:val="Literal"/>
               </w:rPr>
@@ -17117,12 +17058,12 @@
       <w:r>
         <w:t xml:space="preserve">Thinking about the relationships another way, a parent node should own its children: </w:t>
       </w:r>
-      <w:del w:id="261" w:author="Audrey Doyle" w:date="2025-09-17T11:24:00Z" w16du:dateUtc="2025-09-17T15:24:00Z">
+      <w:del w:id="266" w:author="Audrey Doyle" w:date="2025-09-17T11:24:00Z" w16du:dateUtc="2025-09-17T15:24:00Z">
         <w:r>
           <w:delText xml:space="preserve">if </w:delText>
         </w:r>
       </w:del>
-      <w:ins w:id="262" w:author="Audrey Doyle" w:date="2025-09-17T11:24:00Z" w16du:dateUtc="2025-09-17T15:24:00Z">
+      <w:ins w:id="267" w:author="Audrey Doyle" w:date="2025-09-17T11:24:00Z" w16du:dateUtc="2025-09-17T15:24:00Z">
         <w:r>
           <w:t xml:space="preserve">If </w:t>
         </w:r>
@@ -17130,12 +17071,12 @@
       <w:r>
         <w:t xml:space="preserve">a parent node is dropped, its child nodes should be dropped as well. However, a child should not own its parent: </w:t>
       </w:r>
-      <w:del w:id="263" w:author="Audrey Doyle" w:date="2025-09-17T11:24:00Z" w16du:dateUtc="2025-09-17T15:24:00Z">
+      <w:del w:id="268" w:author="Audrey Doyle" w:date="2025-09-17T11:24:00Z" w16du:dateUtc="2025-09-17T15:24:00Z">
         <w:r>
           <w:delText xml:space="preserve">if </w:delText>
         </w:r>
       </w:del>
-      <w:ins w:id="264" w:author="Audrey Doyle" w:date="2025-09-17T11:24:00Z" w16du:dateUtc="2025-09-17T15:24:00Z">
+      <w:ins w:id="269" w:author="Audrey Doyle" w:date="2025-09-17T11:24:00Z" w16du:dateUtc="2025-09-17T15:24:00Z">
         <w:r>
           <w:t xml:space="preserve">If </w:t>
         </w:r>
@@ -17308,7 +17249,7 @@
       <w:r>
         <w:t xml:space="preserve"> to use this new definition so </w:t>
       </w:r>
-      <w:ins w:id="265" w:author="Audrey Doyle" w:date="2025-09-17T11:25:00Z" w16du:dateUtc="2025-09-17T15:25:00Z">
+      <w:ins w:id="270" w:author="Audrey Doyle" w:date="2025-09-17T11:25:00Z" w16du:dateUtc="2025-09-17T15:25:00Z">
         <w:r>
           <w:t xml:space="preserve">that </w:t>
         </w:r>
@@ -17957,12 +17898,12 @@
       <w:r>
         <w:t xml:space="preserve">: </w:t>
       </w:r>
-      <w:del w:id="266" w:author="Audrey Doyle" w:date="2025-09-17T11:26:00Z" w16du:dateUtc="2025-09-17T15:26:00Z">
+      <w:del w:id="271" w:author="Audrey Doyle" w:date="2025-09-17T11:26:00Z" w16du:dateUtc="2025-09-17T15:26:00Z">
         <w:r>
           <w:delText xml:space="preserve">now </w:delText>
         </w:r>
       </w:del>
-      <w:ins w:id="267" w:author="Audrey Doyle" w:date="2025-09-17T11:26:00Z" w16du:dateUtc="2025-09-17T15:26:00Z">
+      <w:ins w:id="272" w:author="Audrey Doyle" w:date="2025-09-17T11:26:00Z" w16du:dateUtc="2025-09-17T15:26:00Z">
         <w:r>
           <w:t xml:space="preserve">Now </w:t>
         </w:r>
@@ -18059,11 +18000,11 @@
       <w:pPr>
         <w:pStyle w:val="HeadC"/>
       </w:pPr>
-      <w:bookmarkStart w:id="268" w:name="_Toc206169738"/>
+      <w:bookmarkStart w:id="273" w:name="_Toc206169738"/>
       <w:r>
         <w:t>Visualizing Changes to strong_count and weak_count</w:t>
       </w:r>
-      <w:bookmarkEnd w:id="268"/>
+      <w:bookmarkEnd w:id="273"/>
     </w:p>
     <w:p>
       <w:pPr>
@@ -18739,7 +18680,7 @@
         </w:rPr>
         <w:t>branch.children</w:t>
       </w:r>
-      <w:del w:id="269" w:author="Audrey Doyle" w:date="2025-09-17T11:27:00Z" w16du:dateUtc="2025-09-17T15:27:00Z">
+      <w:del w:id="274" w:author="Audrey Doyle" w:date="2025-09-17T11:27:00Z" w16du:dateUtc="2025-09-17T15:27:00Z">
         <w:r>
           <w:delText>,</w:delText>
         </w:r>
@@ -18956,11 +18897,11 @@
       <w:pPr>
         <w:pStyle w:val="HeadA"/>
       </w:pPr>
-      <w:bookmarkStart w:id="270" w:name="_Toc206169739"/>
+      <w:bookmarkStart w:id="275" w:name="_Toc206169739"/>
       <w:r>
         <w:t>Summary</w:t>
       </w:r>
-      <w:bookmarkEnd w:id="270"/>
+      <w:bookmarkEnd w:id="275"/>
     </w:p>
     <w:p>
       <w:pPr>
@@ -18987,7 +18928,7 @@
       <w:r>
         <w:t xml:space="preserve"> type keeps track of the number of references to data on the heap so that </w:t>
       </w:r>
-      <w:ins w:id="271" w:author="Audrey Doyle" w:date="2025-09-17T11:28:00Z" w16du:dateUtc="2025-09-17T15:28:00Z">
+      <w:ins w:id="276" w:author="Audrey Doyle" w:date="2025-09-17T11:28:00Z" w16du:dateUtc="2025-09-17T15:28:00Z">
         <w:r>
           <w:t xml:space="preserve">the </w:t>
         </w:r>
@@ -19147,7 +19088,7 @@
       </w:r>
     </w:p>
   </w:comment>
-  <w:comment w:id="133" w:author="Audrey Doyle" w:date="2025-09-17T10:42:00Z" w:initials="AD">
+  <w:comment w:id="137" w:author="Audrey Doyle" w:date="2025-09-17T10:42:00Z" w:initials="AD">
     <w:p>
       <w:pPr>
         <w:pStyle w:val="CommentText"/>
@@ -19163,7 +19104,7 @@
       </w:r>
     </w:p>
   </w:comment>
-  <w:comment w:id="134" w:author="Carol Nichols" w:date="2025-10-03T16:39:00Z" w:initials="CN">
+  <w:comment w:id="138" w:author="Carol Nichols" w:date="2025-10-03T16:39:00Z" w:initials="CN">
     <w:p>
       <w:r>
         <w:rPr>
@@ -19180,7 +19121,7 @@
       </w:r>
     </w:p>
   </w:comment>
-  <w:comment w:id="200" w:author="Audrey Doyle" w:date="2025-09-17T11:03:00Z" w:initials="AD">
+  <w:comment w:id="205" w:author="Audrey Doyle" w:date="2025-09-17T11:03:00Z" w:initials="AD">
     <w:p>
       <w:pPr>
         <w:pStyle w:val="CommentText"/>
@@ -19196,7 +19137,7 @@
       </w:r>
     </w:p>
   </w:comment>
-  <w:comment w:id="201" w:author="Carol Nichols" w:date="2025-10-03T16:47:00Z" w:initials="CN">
+  <w:comment w:id="206" w:author="Carol Nichols" w:date="2025-10-03T16:47:00Z" w:initials="CN">
     <w:p>
       <w:r>
         <w:rPr>

</xml_diff>